<commit_message>
-add RGB class and Colorable interface models
</commit_message>
<xml_diff>
--- a/easyX+ Design Specification.docx
+++ b/easyX+ Design Specification.docx
@@ -6,8 +6,6 @@
       <w:pPr>
         <w:pStyle w:val="Heading1"/>
       </w:pPr>
-      <w:proofErr w:type="spellStart"/>
-      <w:proofErr w:type="gramStart"/>
       <w:r>
         <w:t>easy</w:t>
       </w:r>
@@ -15,15 +13,7 @@
         <w:rPr>
           <w:rFonts w:hint="eastAsia"/>
         </w:rPr>
-        <w:t>X</w:t>
-      </w:r>
-      <w:proofErr w:type="spellEnd"/>
-      <w:proofErr w:type="gramEnd"/>
-      <w:r>
-        <w:rPr>
-          <w:rFonts w:hint="eastAsia"/>
-        </w:rPr>
-        <w:t>+</w:t>
+        <w:t>X+</w:t>
       </w:r>
     </w:p>
     <w:p>
@@ -61,28 +51,24 @@
           <w:numId w:val="13"/>
         </w:numPr>
       </w:pPr>
-      <w:proofErr w:type="spellStart"/>
       <w:r>
         <w:rPr>
           <w:rFonts w:hint="eastAsia"/>
         </w:rPr>
         <w:t>easyX</w:t>
       </w:r>
-      <w:proofErr w:type="spellEnd"/>
       <w:r>
         <w:rPr>
           <w:rFonts w:hint="eastAsia"/>
         </w:rPr>
         <w:t>官网自称</w:t>
       </w:r>
-      <w:proofErr w:type="spellStart"/>
       <w:r>
         <w:rPr>
           <w:rFonts w:hint="eastAsia"/>
         </w:rPr>
         <w:t>easyX</w:t>
       </w:r>
-      <w:proofErr w:type="spellEnd"/>
       <w:r>
         <w:rPr>
           <w:rFonts w:hint="eastAsia"/>
@@ -119,14 +105,12 @@
         </w:rPr>
         <w:t>的功能，对不起“</w:t>
       </w:r>
-      <w:proofErr w:type="spellStart"/>
       <w:r>
         <w:rPr>
           <w:rFonts w:hint="eastAsia"/>
         </w:rPr>
         <w:t>EasyX</w:t>
       </w:r>
-      <w:proofErr w:type="spellEnd"/>
       <w:r>
         <w:t xml:space="preserve"> </w:t>
       </w:r>
@@ -160,14 +144,12 @@
         </w:rPr>
         <w:t>”这个名字（也许叫它</w:t>
       </w:r>
-      <w:proofErr w:type="spellStart"/>
       <w:r>
         <w:rPr>
           <w:rFonts w:hint="eastAsia"/>
         </w:rPr>
         <w:t>EasyX</w:t>
       </w:r>
-      <w:proofErr w:type="spellEnd"/>
       <w:r>
         <w:t xml:space="preserve"> </w:t>
       </w:r>
@@ -255,14 +237,12 @@
           <w:numId w:val="13"/>
         </w:numPr>
       </w:pPr>
-      <w:proofErr w:type="spellStart"/>
       <w:r>
         <w:rPr>
           <w:rFonts w:hint="eastAsia"/>
         </w:rPr>
         <w:t>easyX</w:t>
       </w:r>
-      <w:proofErr w:type="spellEnd"/>
       <w:r>
         <w:rPr>
           <w:rFonts w:hint="eastAsia"/>
@@ -293,28 +273,24 @@
         </w:rPr>
         <w:t>）。对于这些内容，初学者基本很少接触。而当他们晋升为高级程序员之后，他们又不满足于简单的</w:t>
       </w:r>
-      <w:proofErr w:type="spellStart"/>
       <w:r>
         <w:rPr>
           <w:rFonts w:hint="eastAsia"/>
         </w:rPr>
         <w:t>easyX</w:t>
       </w:r>
-      <w:proofErr w:type="spellEnd"/>
       <w:r>
         <w:rPr>
           <w:rFonts w:hint="eastAsia"/>
         </w:rPr>
         <w:t>转而使用</w:t>
       </w:r>
-      <w:proofErr w:type="spellStart"/>
       <w:r>
         <w:rPr>
           <w:rFonts w:hint="eastAsia"/>
         </w:rPr>
         <w:t>openGL</w:t>
       </w:r>
-      <w:proofErr w:type="spellEnd"/>
       <w:r>
         <w:rPr>
           <w:rFonts w:hint="eastAsia"/>
@@ -682,11 +658,6 @@
     </w:p>
     <w:p/>
     <w:p>
-      <w:pPr>
-        <w:rPr>
-          <w:rFonts w:hint="eastAsia"/>
-        </w:rPr>
-      </w:pPr>
       <w:r>
         <w:rPr>
           <w:rFonts w:hint="eastAsia"/>
@@ -705,8 +676,6 @@
         </w:rPr>
         <w:t>类应该支持设置默认窗口的操作。</w:t>
       </w:r>
-      <w:bookmarkStart w:id="0" w:name="_GoBack"/>
-      <w:bookmarkEnd w:id="0"/>
     </w:p>
     <w:p/>
     <w:p>
@@ -858,7 +827,24 @@
         <w:rPr>
           <w:rFonts w:hint="eastAsia"/>
         </w:rPr>
-        <w:t>，并遵循统一的接口。默认支持的颜色模型仅为</w:t>
+        <w:t>，并遵循统一的</w:t>
+      </w:r>
+      <w:r>
+        <w:rPr>
+          <w:rFonts w:hint="eastAsia"/>
+        </w:rPr>
+        <w:t>C</w:t>
+      </w:r>
+      <w:r>
+        <w:t>olorable</w:t>
+      </w:r>
+      <w:bookmarkStart w:id="0" w:name="_GoBack"/>
+      <w:bookmarkEnd w:id="0"/>
+      <w:r>
+        <w:rPr>
+          <w:rFonts w:hint="eastAsia"/>
+        </w:rPr>
+        <w:t>接口。默认支持的颜色模型仅为</w:t>
       </w:r>
       <w:r>
         <w:rPr>
@@ -1674,22 +1660,12 @@
       </w:r>
     </w:p>
     <w:p>
-      <w:proofErr w:type="spellStart"/>
-      <w:proofErr w:type="gramStart"/>
-      <w:r>
-        <w:rPr>
-          <w:rFonts w:hint="eastAsia"/>
-        </w:rPr>
-        <w:t>easyX</w:t>
-      </w:r>
-      <w:proofErr w:type="spellEnd"/>
-      <w:r>
-        <w:rPr>
-          <w:rFonts w:hint="eastAsia"/>
-        </w:rPr>
-        <w:t>+</w:t>
-      </w:r>
-      <w:proofErr w:type="gramEnd"/>
+      <w:r>
+        <w:rPr>
+          <w:rFonts w:hint="eastAsia"/>
+        </w:rPr>
+        <w:t>easyX+</w:t>
+      </w:r>
       <w:r>
         <w:rPr>
           <w:rFonts w:hint="eastAsia"/>

</xml_diff>

<commit_message>
-add Mouse model and update Design specification
</commit_message>
<xml_diff>
--- a/easyX+ Design Specification.docx
+++ b/easyX+ Design Specification.docx
@@ -1206,8 +1206,6 @@
         </w:rPr>
         <w:t>假定文本与以</w:t>
       </w:r>
-      <w:bookmarkStart w:id="0" w:name="_GoBack"/>
-      <w:bookmarkEnd w:id="0"/>
       <w:r>
         <w:rPr>
           <w:rFonts w:hint="eastAsia"/>
@@ -1368,6 +1366,23 @@
         </w:rPr>
         <w:t>按键状态：按下、释放</w:t>
       </w:r>
+    </w:p>
+    <w:p>
+      <w:pPr>
+        <w:pStyle w:val="ListParagraph"/>
+        <w:numPr>
+          <w:ilvl w:val="0"/>
+          <w:numId w:val="14"/>
+        </w:numPr>
+      </w:pPr>
+      <w:r>
+        <w:rPr>
+          <w:rFonts w:hint="eastAsia"/>
+        </w:rPr>
+        <w:t>鼠标事件：按下、释放</w:t>
+      </w:r>
+      <w:bookmarkStart w:id="0" w:name="_GoBack"/>
+      <w:bookmarkEnd w:id="0"/>
     </w:p>
     <w:p>
       <w:pPr>

</xml_diff>

<commit_message>
-add Keyboard,Timer model and update design specification
</commit_message>
<xml_diff>
--- a/easyX+ Design Specification.docx
+++ b/easyX+ Design Specification.docx
@@ -6,8 +6,6 @@
       <w:pPr>
         <w:pStyle w:val="Heading1"/>
       </w:pPr>
-      <w:proofErr w:type="spellStart"/>
-      <w:proofErr w:type="gramStart"/>
       <w:r>
         <w:t>easy</w:t>
       </w:r>
@@ -15,15 +13,7 @@
         <w:rPr>
           <w:rFonts w:hint="eastAsia"/>
         </w:rPr>
-        <w:t>X</w:t>
-      </w:r>
-      <w:proofErr w:type="spellEnd"/>
-      <w:proofErr w:type="gramEnd"/>
-      <w:r>
-        <w:rPr>
-          <w:rFonts w:hint="eastAsia"/>
-        </w:rPr>
-        <w:t>+</w:t>
+        <w:t>X+</w:t>
       </w:r>
     </w:p>
     <w:p>
@@ -61,28 +51,24 @@
           <w:numId w:val="13"/>
         </w:numPr>
       </w:pPr>
-      <w:proofErr w:type="spellStart"/>
       <w:r>
         <w:rPr>
           <w:rFonts w:hint="eastAsia"/>
         </w:rPr>
         <w:t>easyX</w:t>
       </w:r>
-      <w:proofErr w:type="spellEnd"/>
       <w:r>
         <w:rPr>
           <w:rFonts w:hint="eastAsia"/>
         </w:rPr>
         <w:t>官网自称</w:t>
       </w:r>
-      <w:proofErr w:type="spellStart"/>
       <w:r>
         <w:rPr>
           <w:rFonts w:hint="eastAsia"/>
         </w:rPr>
         <w:t>easyX</w:t>
       </w:r>
-      <w:proofErr w:type="spellEnd"/>
       <w:r>
         <w:rPr>
           <w:rFonts w:hint="eastAsia"/>
@@ -119,14 +105,12 @@
         </w:rPr>
         <w:t>的功能，对不起“</w:t>
       </w:r>
-      <w:proofErr w:type="spellStart"/>
       <w:r>
         <w:rPr>
           <w:rFonts w:hint="eastAsia"/>
         </w:rPr>
         <w:t>EasyX</w:t>
       </w:r>
-      <w:proofErr w:type="spellEnd"/>
       <w:r>
         <w:t xml:space="preserve"> </w:t>
       </w:r>
@@ -160,14 +144,12 @@
         </w:rPr>
         <w:t>”这个名字（也许叫它</w:t>
       </w:r>
-      <w:proofErr w:type="spellStart"/>
       <w:r>
         <w:rPr>
           <w:rFonts w:hint="eastAsia"/>
         </w:rPr>
         <w:t>EasyX</w:t>
       </w:r>
-      <w:proofErr w:type="spellEnd"/>
       <w:r>
         <w:t xml:space="preserve"> </w:t>
       </w:r>
@@ -255,14 +237,12 @@
           <w:numId w:val="13"/>
         </w:numPr>
       </w:pPr>
-      <w:proofErr w:type="spellStart"/>
       <w:r>
         <w:rPr>
           <w:rFonts w:hint="eastAsia"/>
         </w:rPr>
         <w:t>easyX</w:t>
       </w:r>
-      <w:proofErr w:type="spellEnd"/>
       <w:r>
         <w:rPr>
           <w:rFonts w:hint="eastAsia"/>
@@ -293,28 +273,24 @@
         </w:rPr>
         <w:t>）。对于这些内容，初学者基本很少接触。而当他们晋升为高级程序员之后，他们又不满足于简单的</w:t>
       </w:r>
-      <w:proofErr w:type="spellStart"/>
       <w:r>
         <w:rPr>
           <w:rFonts w:hint="eastAsia"/>
         </w:rPr>
         <w:t>easyX</w:t>
       </w:r>
-      <w:proofErr w:type="spellEnd"/>
       <w:r>
         <w:rPr>
           <w:rFonts w:hint="eastAsia"/>
         </w:rPr>
         <w:t>转而使用</w:t>
       </w:r>
-      <w:proofErr w:type="spellStart"/>
       <w:r>
         <w:rPr>
           <w:rFonts w:hint="eastAsia"/>
         </w:rPr>
         <w:t>openGL</w:t>
       </w:r>
-      <w:proofErr w:type="spellEnd"/>
       <w:r>
         <w:rPr>
           <w:rFonts w:hint="eastAsia"/>
@@ -1381,8 +1357,6 @@
         </w:rPr>
         <w:t>鼠标事件：按下、释放</w:t>
       </w:r>
-      <w:bookmarkStart w:id="0" w:name="_GoBack"/>
-      <w:bookmarkEnd w:id="0"/>
     </w:p>
     <w:p>
       <w:pPr>
@@ -1521,12 +1495,15 @@
           <w:ilvl w:val="0"/>
           <w:numId w:val="14"/>
         </w:numPr>
-      </w:pPr>
-      <w:r>
-        <w:rPr>
-          <w:rFonts w:hint="eastAsia"/>
-        </w:rPr>
-        <w:t>检测单个按键的状态（按下或释放）</w:t>
+        <w:rPr>
+          <w:rFonts w:hint="eastAsia"/>
+        </w:rPr>
+      </w:pPr>
+      <w:r>
+        <w:rPr>
+          <w:rFonts w:hint="eastAsia"/>
+        </w:rPr>
+        <w:t>检测是否有按键按下，并返回对应按键</w:t>
       </w:r>
     </w:p>
     <w:p>
@@ -1541,10 +1518,11 @@
         <w:rPr>
           <w:rFonts w:hint="eastAsia"/>
         </w:rPr>
-        <w:t>检测多个按键的状态（实际上，只检测是否有多个按键同时按下，同时释放没有意义）</w:t>
-      </w:r>
-    </w:p>
-    <w:p/>
+        <w:t>检测单个按键的状态（按下或释放）</w:t>
+      </w:r>
+      <w:bookmarkStart w:id="0" w:name="_GoBack"/>
+      <w:bookmarkEnd w:id="0"/>
+    </w:p>
     <w:p>
       <w:pPr>
         <w:rPr>
@@ -1711,22 +1689,12 @@
       </w:r>
     </w:p>
     <w:p>
-      <w:proofErr w:type="spellStart"/>
-      <w:proofErr w:type="gramStart"/>
-      <w:r>
-        <w:rPr>
-          <w:rFonts w:hint="eastAsia"/>
-        </w:rPr>
-        <w:t>easyX</w:t>
-      </w:r>
-      <w:proofErr w:type="spellEnd"/>
-      <w:r>
-        <w:rPr>
-          <w:rFonts w:hint="eastAsia"/>
-        </w:rPr>
-        <w:t>+</w:t>
-      </w:r>
-      <w:proofErr w:type="gramEnd"/>
+      <w:r>
+        <w:rPr>
+          <w:rFonts w:hint="eastAsia"/>
+        </w:rPr>
+        <w:t>easyX+</w:t>
+      </w:r>
       <w:r>
         <w:rPr>
           <w:rFonts w:hint="eastAsia"/>
@@ -3308,4 +3276,16 @@
     </a:ext>
   </a:extLst>
 </a:theme>
+</file>
+
+<file path=customXml/item1.xml><?xml version="1.0" encoding="utf-8"?>
+<b:Sources xmlns:b="http://schemas.openxmlformats.org/officeDocument/2006/bibliography" xmlns="http://schemas.openxmlformats.org/officeDocument/2006/bibliography" SelectedStyle="\APASixthEditionOfficeOnline.xsl" StyleName="APA" Version="6"/>
+</file>
+
+<file path=customXml/itemProps1.xml><?xml version="1.0" encoding="utf-8"?>
+<ds:datastoreItem xmlns:ds="http://schemas.openxmlformats.org/officeDocument/2006/customXml" ds:itemID="{FAFDC579-96B3-444B-B96F-89D86F852558}">
+  <ds:schemaRefs>
+    <ds:schemaRef ds:uri="http://schemas.openxmlformats.org/officeDocument/2006/bibliography"/>
+  </ds:schemaRefs>
+</ds:datastoreItem>
 </file>
</xml_diff>

<commit_message>
-add ClipRegion model and update Design specification
</commit_message>
<xml_diff>
--- a/easyX+ Design Specification.docx
+++ b/easyX+ Design Specification.docx
@@ -6,6 +6,8 @@
       <w:pPr>
         <w:pStyle w:val="Heading1"/>
       </w:pPr>
+      <w:proofErr w:type="spellStart"/>
+      <w:proofErr w:type="gramStart"/>
       <w:r>
         <w:t>easy</w:t>
       </w:r>
@@ -13,7 +15,15 @@
         <w:rPr>
           <w:rFonts w:hint="eastAsia"/>
         </w:rPr>
-        <w:t>X+</w:t>
+        <w:t>X</w:t>
+      </w:r>
+      <w:proofErr w:type="spellEnd"/>
+      <w:proofErr w:type="gramEnd"/>
+      <w:r>
+        <w:rPr>
+          <w:rFonts w:hint="eastAsia"/>
+        </w:rPr>
+        <w:t>+</w:t>
       </w:r>
     </w:p>
     <w:p>
@@ -51,24 +61,28 @@
           <w:numId w:val="13"/>
         </w:numPr>
       </w:pPr>
+      <w:proofErr w:type="spellStart"/>
       <w:r>
         <w:rPr>
           <w:rFonts w:hint="eastAsia"/>
         </w:rPr>
         <w:t>easyX</w:t>
       </w:r>
+      <w:proofErr w:type="spellEnd"/>
       <w:r>
         <w:rPr>
           <w:rFonts w:hint="eastAsia"/>
         </w:rPr>
         <w:t>官网自称</w:t>
       </w:r>
+      <w:proofErr w:type="spellStart"/>
       <w:r>
         <w:rPr>
           <w:rFonts w:hint="eastAsia"/>
         </w:rPr>
         <w:t>easyX</w:t>
       </w:r>
+      <w:proofErr w:type="spellEnd"/>
       <w:r>
         <w:rPr>
           <w:rFonts w:hint="eastAsia"/>
@@ -105,12 +119,14 @@
         </w:rPr>
         <w:t>的功能，对不起“</w:t>
       </w:r>
+      <w:proofErr w:type="spellStart"/>
       <w:r>
         <w:rPr>
           <w:rFonts w:hint="eastAsia"/>
         </w:rPr>
         <w:t>EasyX</w:t>
       </w:r>
+      <w:proofErr w:type="spellEnd"/>
       <w:r>
         <w:t xml:space="preserve"> </w:t>
       </w:r>
@@ -144,12 +160,14 @@
         </w:rPr>
         <w:t>”这个名字（也许叫它</w:t>
       </w:r>
+      <w:proofErr w:type="spellStart"/>
       <w:r>
         <w:rPr>
           <w:rFonts w:hint="eastAsia"/>
         </w:rPr>
         <w:t>EasyX</w:t>
       </w:r>
+      <w:proofErr w:type="spellEnd"/>
       <w:r>
         <w:t xml:space="preserve"> </w:t>
       </w:r>
@@ -237,12 +255,14 @@
           <w:numId w:val="13"/>
         </w:numPr>
       </w:pPr>
+      <w:proofErr w:type="spellStart"/>
       <w:r>
         <w:rPr>
           <w:rFonts w:hint="eastAsia"/>
         </w:rPr>
         <w:t>easyX</w:t>
       </w:r>
+      <w:proofErr w:type="spellEnd"/>
       <w:r>
         <w:rPr>
           <w:rFonts w:hint="eastAsia"/>
@@ -273,24 +293,28 @@
         </w:rPr>
         <w:t>）。对于这些内容，初学者基本很少接触。而当他们晋升为高级程序员之后，他们又不满足于简单的</w:t>
       </w:r>
+      <w:proofErr w:type="spellStart"/>
       <w:r>
         <w:rPr>
           <w:rFonts w:hint="eastAsia"/>
         </w:rPr>
         <w:t>easyX</w:t>
       </w:r>
+      <w:proofErr w:type="spellEnd"/>
       <w:r>
         <w:rPr>
           <w:rFonts w:hint="eastAsia"/>
         </w:rPr>
         <w:t>转而使用</w:t>
       </w:r>
+      <w:proofErr w:type="spellStart"/>
       <w:r>
         <w:rPr>
           <w:rFonts w:hint="eastAsia"/>
         </w:rPr>
         <w:t>openGL</w:t>
       </w:r>
+      <w:proofErr w:type="spellEnd"/>
       <w:r>
         <w:rPr>
           <w:rFonts w:hint="eastAsia"/>
@@ -1495,9 +1519,6 @@
           <w:ilvl w:val="0"/>
           <w:numId w:val="14"/>
         </w:numPr>
-        <w:rPr>
-          <w:rFonts w:hint="eastAsia"/>
-        </w:rPr>
       </w:pPr>
       <w:r>
         <w:rPr>
@@ -1520,8 +1541,6 @@
         </w:rPr>
         <w:t>检测单个按键的状态（按下或释放）</w:t>
       </w:r>
-      <w:bookmarkStart w:id="0" w:name="_GoBack"/>
-      <w:bookmarkEnd w:id="0"/>
     </w:p>
     <w:p>
       <w:pPr>
@@ -1689,17 +1708,39 @@
       </w:r>
     </w:p>
     <w:p>
-      <w:r>
-        <w:rPr>
-          <w:rFonts w:hint="eastAsia"/>
-        </w:rPr>
-        <w:t>easyX+</w:t>
-      </w:r>
-      <w:r>
-        <w:rPr>
-          <w:rFonts w:hint="eastAsia"/>
-        </w:rPr>
-        <w:t>支持剪裁区功能，具体支持的</w:t>
+      <w:proofErr w:type="spellStart"/>
+      <w:r>
+        <w:rPr>
+          <w:rFonts w:hint="eastAsia"/>
+        </w:rPr>
+        <w:t>easyX</w:t>
+      </w:r>
+      <w:proofErr w:type="spellEnd"/>
+      <w:r>
+        <w:rPr>
+          <w:rFonts w:hint="eastAsia"/>
+        </w:rPr>
+        <w:t>+</w:t>
+      </w:r>
+      <w:r>
+        <w:rPr>
+          <w:rFonts w:hint="eastAsia"/>
+        </w:rPr>
+        <w:t>支持剪裁区功能，</w:t>
+      </w:r>
+      <w:r>
+        <w:rPr>
+          <w:rFonts w:hint="eastAsia"/>
+        </w:rPr>
+        <w:t>每个剪裁区需要与窗口关联，</w:t>
+      </w:r>
+      <w:bookmarkStart w:id="0" w:name="_GoBack"/>
+      <w:bookmarkEnd w:id="0"/>
+      <w:r>
+        <w:rPr>
+          <w:rFonts w:hint="eastAsia"/>
+        </w:rPr>
+        <w:t>具体支持的</w:t>
       </w:r>
       <w:r>
         <w:rPr>
@@ -3283,7 +3324,7 @@
 </file>
 
 <file path=customXml/itemProps1.xml><?xml version="1.0" encoding="utf-8"?>
-<ds:datastoreItem xmlns:ds="http://schemas.openxmlformats.org/officeDocument/2006/customXml" ds:itemID="{FAFDC579-96B3-444B-B96F-89D86F852558}">
+<ds:datastoreItem xmlns:ds="http://schemas.openxmlformats.org/officeDocument/2006/customXml" ds:itemID="{7CEE1D0C-A90E-4E70-A1DA-E839ADD6CAB8}">
   <ds:schemaRefs>
     <ds:schemaRef ds:uri="http://schemas.openxmlformats.org/officeDocument/2006/bibliography"/>
   </ds:schemaRefs>

</xml_diff>

<commit_message>
-update design specification and uml files
</commit_message>
<xml_diff>
--- a/easyX+ Design Specification.docx
+++ b/easyX+ Design Specification.docx
@@ -244,7 +244,19 @@
         <w:rPr>
           <w:rFonts w:hint="eastAsia"/>
         </w:rPr>
-        <w:t>命名法（我的意思并不是说不采用这两种方法就不合理），而是一股脑的小写字母，严重模糊了代码的可读性。</w:t>
+        <w:t>命名法（我的意思并不是说不采用这两种方法就不合理），而是一股脑的小写字母，严重模糊了代码的可读性</w:t>
+      </w:r>
+      <w:r>
+        <w:rPr>
+          <w:rFonts w:hint="eastAsia"/>
+        </w:rPr>
+        <w:t>，没有引导给初学者良好的代码风格</w:t>
+      </w:r>
+      <w:r>
+        <w:rPr>
+          <w:rFonts w:hint="eastAsia"/>
+        </w:rPr>
+        <w:t>。</w:t>
       </w:r>
     </w:p>
     <w:p>
@@ -682,6 +694,11 @@
     </w:p>
     <w:p/>
     <w:p>
+      <w:pPr>
+        <w:rPr>
+          <w:rFonts w:hint="eastAsia"/>
+        </w:rPr>
+      </w:pPr>
       <w:r>
         <w:rPr>
           <w:rFonts w:hint="eastAsia"/>
@@ -817,11 +834,431 @@
     <w:p/>
     <w:p>
       <w:pPr>
+        <w:pStyle w:val="Heading3"/>
+      </w:pPr>
+      <w:r>
+        <w:t>UML</w:t>
+      </w:r>
+      <w:r>
+        <w:rPr>
+          <w:rFonts w:hint="eastAsia"/>
+        </w:rPr>
+        <w:t>图</w:t>
+      </w:r>
+    </w:p>
+    <w:p>
+      <w:r>
+        <w:rPr>
+          <w:rFonts w:hint="eastAsia"/>
+          <w:noProof/>
+        </w:rPr>
+        <w:drawing>
+          <wp:inline distT="0" distB="0" distL="0" distR="0">
+            <wp:extent cx="4648849" cy="2038635"/>
+            <wp:effectExtent l="0" t="0" r="0" b="0"/>
+            <wp:docPr id="1" name="Picture 1"/>
+            <wp:cNvGraphicFramePr>
+              <a:graphicFrameLocks xmlns:a="http://schemas.openxmlformats.org/drawingml/2006/main" noChangeAspect="1"/>
+            </wp:cNvGraphicFramePr>
+            <a:graphic xmlns:a="http://schemas.openxmlformats.org/drawingml/2006/main">
+              <a:graphicData uri="http://schemas.openxmlformats.org/drawingml/2006/picture">
+                <pic:pic xmlns:pic="http://schemas.openxmlformats.org/drawingml/2006/picture">
+                  <pic:nvPicPr>
+                    <pic:cNvPr id="1" name="12Untitled.png"/>
+                    <pic:cNvPicPr/>
+                  </pic:nvPicPr>
+                  <pic:blipFill>
+                    <a:blip r:embed="rId6">
+                      <a:extLst>
+                        <a:ext uri="{28A0092B-C50C-407E-A947-70E740481C1C}">
+                          <a14:useLocalDpi xmlns:a14="http://schemas.microsoft.com/office/drawing/2010/main" val="0"/>
+                        </a:ext>
+                      </a:extLst>
+                    </a:blip>
+                    <a:stretch>
+                      <a:fillRect/>
+                    </a:stretch>
+                  </pic:blipFill>
+                  <pic:spPr>
+                    <a:xfrm>
+                      <a:off x="0" y="0"/>
+                      <a:ext cx="4648849" cy="2038635"/>
+                    </a:xfrm>
+                    <a:prstGeom prst="rect">
+                      <a:avLst/>
+                    </a:prstGeom>
+                  </pic:spPr>
+                </pic:pic>
+              </a:graphicData>
+            </a:graphic>
+          </wp:inline>
+        </w:drawing>
+      </w:r>
+    </w:p>
+    <w:p>
+      <w:pPr>
+        <w:pStyle w:val="Heading3"/>
+      </w:pPr>
+      <w:r>
+        <w:rPr>
+          <w:rFonts w:hint="eastAsia"/>
+        </w:rPr>
+        <w:lastRenderedPageBreak/>
+        <w:t>函数细节</w:t>
+      </w:r>
+    </w:p>
+    <w:p>
+      <w:pPr>
+        <w:pStyle w:val="ListParagraph"/>
+        <w:numPr>
+          <w:ilvl w:val="0"/>
+          <w:numId w:val="15"/>
+        </w:numPr>
+      </w:pPr>
+      <w:r>
+        <w:rPr>
+          <w:rFonts w:hint="eastAsia"/>
+          <w:b/>
+        </w:rPr>
+        <w:t>构造函数</w:t>
+      </w:r>
+      <w:r>
+        <w:rPr>
+          <w:rFonts w:hint="eastAsia"/>
+        </w:rPr>
+        <w:t>：</w:t>
+      </w:r>
+      <w:r>
+        <w:tab/>
+      </w:r>
+      <w:r>
+        <w:rPr>
+          <w:rFonts w:hint="eastAsia"/>
+        </w:rPr>
+        <w:t>创建窗口并显示。</w:t>
+      </w:r>
+      <w:r>
+        <w:rPr>
+          <w:rFonts w:hint="eastAsia"/>
+        </w:rPr>
+        <w:t xml:space="preserve"> </w:t>
+      </w:r>
+      <w:r>
+        <w:rPr>
+          <w:rFonts w:hint="eastAsia"/>
+        </w:rPr>
+        <w:t>构造函数采用函数重载方式来提供灵活的创建。</w:t>
+      </w:r>
+      <w:r>
+        <w:rPr>
+          <w:rFonts w:hint="eastAsia"/>
+        </w:rPr>
+        <w:t xml:space="preserve"> </w:t>
+      </w:r>
+      <w:r>
+        <w:rPr>
+          <w:rFonts w:hint="eastAsia"/>
+        </w:rPr>
+        <w:t>这里不采用</w:t>
+      </w:r>
+      <w:r>
+        <w:rPr>
+          <w:rFonts w:hint="eastAsia"/>
+        </w:rPr>
+        <w:t xml:space="preserve">  </w:t>
+      </w:r>
+      <w:r>
+        <w:rPr>
+          <w:rFonts w:hint="eastAsia"/>
+        </w:rPr>
+        <w:t>耽单个构造函数配合默认参数的方法</w:t>
+      </w:r>
+      <w:r>
+        <w:rPr>
+          <w:rFonts w:hint="eastAsia"/>
+        </w:rPr>
+        <w:t xml:space="preserve"> </w:t>
+      </w:r>
+      <w:r>
+        <w:rPr>
+          <w:rFonts w:hint="eastAsia"/>
+        </w:rPr>
+        <w:t>是为了防止</w:t>
+      </w:r>
+      <w:r>
+        <w:rPr>
+          <w:rFonts w:hint="eastAsia"/>
+        </w:rPr>
+        <w:t>window</w:t>
+      </w:r>
+      <w:r>
+        <w:rPr>
+          <w:rFonts w:hint="eastAsia"/>
+        </w:rPr>
+        <w:t>类的错误构造（例如三个参数的构造是不被支持的）。</w:t>
+      </w:r>
+    </w:p>
+    <w:p>
+      <w:pPr>
+        <w:pStyle w:val="ListParagraph"/>
+        <w:numPr>
+          <w:ilvl w:val="0"/>
+          <w:numId w:val="15"/>
+        </w:numPr>
+      </w:pPr>
+      <w:proofErr w:type="spellStart"/>
+      <w:r>
+        <w:rPr>
+          <w:b/>
+        </w:rPr>
+        <w:t>setBkColor</w:t>
+      </w:r>
+      <w:proofErr w:type="spellEnd"/>
+      <w:r>
+        <w:rPr>
+          <w:rFonts w:hint="eastAsia"/>
+        </w:rPr>
+        <w:t>：</w:t>
+      </w:r>
+      <w:r>
+        <w:tab/>
+      </w:r>
+      <w:r>
+        <w:rPr>
+          <w:rFonts w:hint="eastAsia"/>
+        </w:rPr>
+        <w:t>设置窗口的背景颜色。</w:t>
+      </w:r>
+      <w:r>
+        <w:rPr>
+          <w:rFonts w:hint="eastAsia"/>
+        </w:rPr>
+        <w:t>传入一个实现</w:t>
+      </w:r>
+      <w:r>
+        <w:rPr>
+          <w:rFonts w:hint="eastAsia"/>
+        </w:rPr>
+        <w:t>Colorable</w:t>
+      </w:r>
+      <w:r>
+        <w:rPr>
+          <w:rFonts w:hint="eastAsia"/>
+        </w:rPr>
+        <w:t>接口的参数。</w:t>
+      </w:r>
+    </w:p>
+    <w:p>
+      <w:pPr>
+        <w:pStyle w:val="ListParagraph"/>
+        <w:numPr>
+          <w:ilvl w:val="0"/>
+          <w:numId w:val="15"/>
+        </w:numPr>
+      </w:pPr>
+      <w:proofErr w:type="spellStart"/>
+      <w:r>
+        <w:rPr>
+          <w:rFonts w:hint="eastAsia"/>
+          <w:b/>
+        </w:rPr>
+        <w:t>getBkColor</w:t>
+      </w:r>
+      <w:proofErr w:type="spellEnd"/>
+      <w:r>
+        <w:rPr>
+          <w:rFonts w:hint="eastAsia"/>
+        </w:rPr>
+        <w:t>：</w:t>
+      </w:r>
+      <w:r>
+        <w:tab/>
+      </w:r>
+      <w:r>
+        <w:rPr>
+          <w:rFonts w:hint="eastAsia"/>
+        </w:rPr>
+        <w:t>获取窗口当前的颜色。</w:t>
+      </w:r>
+      <w:r>
+        <w:rPr>
+          <w:rFonts w:hint="eastAsia"/>
+        </w:rPr>
+        <w:t xml:space="preserve"> </w:t>
+      </w:r>
+      <w:r>
+        <w:rPr>
+          <w:rFonts w:hint="eastAsia"/>
+        </w:rPr>
+        <w:t>回</w:t>
+      </w:r>
+      <w:r>
+        <w:rPr>
+          <w:rFonts w:hint="eastAsia"/>
+        </w:rPr>
+        <w:t>Colorable</w:t>
+      </w:r>
+      <w:r>
+        <w:rPr>
+          <w:rFonts w:hint="eastAsia"/>
+        </w:rPr>
+        <w:t>接口。</w:t>
+      </w:r>
+    </w:p>
+    <w:p>
+      <w:pPr>
+        <w:pStyle w:val="ListParagraph"/>
+        <w:numPr>
+          <w:ilvl w:val="0"/>
+          <w:numId w:val="15"/>
+        </w:numPr>
+      </w:pPr>
+      <w:r>
+        <w:rPr>
+          <w:rFonts w:hint="eastAsia"/>
+          <w:b/>
+        </w:rPr>
+        <w:t>resize</w:t>
+      </w:r>
+      <w:r>
+        <w:rPr>
+          <w:rFonts w:hint="eastAsia"/>
+        </w:rPr>
+        <w:t>：</w:t>
+      </w:r>
+      <w:r>
+        <w:tab/>
+      </w:r>
+      <w:r>
+        <w:rPr>
+          <w:rFonts w:hint="eastAsia"/>
+        </w:rPr>
+        <w:t>重新设置窗口的大小。</w:t>
+      </w:r>
+      <w:r>
+        <w:rPr>
+          <w:rFonts w:hint="eastAsia"/>
+        </w:rPr>
+        <w:t>传入参数为新的窗口大小，</w:t>
+      </w:r>
+      <w:r>
+        <w:rPr>
+          <w:rFonts w:hint="eastAsia"/>
+        </w:rPr>
+        <w:t>unsigned</w:t>
+      </w:r>
+      <w:r>
+        <w:rPr>
+          <w:rFonts w:hint="eastAsia"/>
+        </w:rPr>
+        <w:t>类型</w:t>
+      </w:r>
+      <w:r>
+        <w:rPr>
+          <w:rFonts w:hint="eastAsia"/>
+        </w:rPr>
+        <w:t>表示的大小足以支持市面上的屏幕分辨率。</w:t>
+      </w:r>
+    </w:p>
+    <w:p>
+      <w:pPr>
+        <w:pStyle w:val="ListParagraph"/>
+        <w:numPr>
+          <w:ilvl w:val="0"/>
+          <w:numId w:val="15"/>
+        </w:numPr>
+      </w:pPr>
+      <w:r>
+        <w:rPr>
+          <w:rFonts w:hint="eastAsia"/>
+          <w:b/>
+        </w:rPr>
+        <w:t>reposition</w:t>
+      </w:r>
+      <w:r>
+        <w:rPr>
+          <w:rFonts w:hint="eastAsia"/>
+        </w:rPr>
+        <w:t>：</w:t>
+      </w:r>
+      <w:r>
+        <w:tab/>
+      </w:r>
+      <w:r>
+        <w:rPr>
+          <w:rFonts w:hint="eastAsia"/>
+        </w:rPr>
+        <w:t>设置窗口的位置。</w:t>
+      </w:r>
+      <w:r>
+        <w:rPr>
+          <w:rFonts w:hint="eastAsia"/>
+        </w:rPr>
+        <w:t>传入新的窗口位置，坐标</w:t>
+      </w:r>
+      <w:r>
+        <w:rPr>
+          <w:rFonts w:hint="eastAsia"/>
+        </w:rPr>
+        <w:t>0</w:t>
+      </w:r>
+      <w:r>
+        <w:rPr>
+          <w:rFonts w:hint="eastAsia"/>
+        </w:rPr>
+        <w:t>点为屏幕左上角，向右向下位置逐渐变大。</w:t>
+      </w:r>
+    </w:p>
+    <w:p>
+      <w:pPr>
+        <w:pStyle w:val="ListParagraph"/>
+        <w:numPr>
+          <w:ilvl w:val="0"/>
+          <w:numId w:val="15"/>
+        </w:numPr>
+      </w:pPr>
+      <w:proofErr w:type="spellStart"/>
+      <w:r>
+        <w:rPr>
+          <w:rFonts w:hint="eastAsia"/>
+          <w:b/>
+        </w:rPr>
+        <w:t>setAsDefault</w:t>
+      </w:r>
+      <w:proofErr w:type="spellEnd"/>
+      <w:r>
+        <w:rPr>
+          <w:rFonts w:hint="eastAsia"/>
+        </w:rPr>
+        <w:t>：</w:t>
+      </w:r>
+      <w:r>
+        <w:rPr>
+          <w:rFonts w:hint="eastAsia"/>
+        </w:rPr>
+        <w:t>将该窗口设置为默认窗口。</w:t>
+      </w:r>
+      <w:r>
+        <w:rPr>
+          <w:rFonts w:hint="eastAsia"/>
+        </w:rPr>
+        <w:t xml:space="preserve"> </w:t>
+      </w:r>
+      <w:r>
+        <w:rPr>
+          <w:rFonts w:hint="eastAsia"/>
+        </w:rPr>
+        <w:t>若绘制图形时未显示指明输出窗口，则使用此默认窗口为输出窗口。</w:t>
+      </w:r>
+    </w:p>
+    <w:p/>
+    <w:p>
+      <w:pPr>
         <w:rPr>
           <w:rFonts w:asciiTheme="majorHAnsi" w:eastAsiaTheme="majorEastAsia" w:hAnsiTheme="majorHAnsi" w:cstheme="majorBidi"/>
           <w:color w:val="000000" w:themeColor="text1"/>
-          <w:sz w:val="40"/>
-          <w:szCs w:val="24"/>
+          <w:sz w:val="44"/>
+          <w:szCs w:val="26"/>
         </w:rPr>
       </w:pPr>
       <w:r>
@@ -884,11 +1321,532 @@
     <w:p/>
     <w:p>
       <w:pPr>
+        <w:pStyle w:val="Heading3"/>
+      </w:pPr>
+      <w:r>
+        <w:rPr>
+          <w:rFonts w:hint="eastAsia"/>
+        </w:rPr>
+        <w:t>UML</w:t>
+      </w:r>
+      <w:r>
+        <w:rPr>
+          <w:rFonts w:hint="eastAsia"/>
+        </w:rPr>
+        <w:t>图</w:t>
+      </w:r>
+    </w:p>
+    <w:p>
+      <w:r>
+        <w:rPr>
+          <w:noProof/>
+        </w:rPr>
+        <w:drawing>
+          <wp:inline distT="0" distB="0" distL="0" distR="0">
+            <wp:extent cx="3562847" cy="2438740"/>
+            <wp:effectExtent l="0" t="0" r="0" b="0"/>
+            <wp:docPr id="3" name="Picture 3"/>
+            <wp:cNvGraphicFramePr>
+              <a:graphicFrameLocks xmlns:a="http://schemas.openxmlformats.org/drawingml/2006/main" noChangeAspect="1"/>
+            </wp:cNvGraphicFramePr>
+            <a:graphic xmlns:a="http://schemas.openxmlformats.org/drawingml/2006/main">
+              <a:graphicData uri="http://schemas.openxmlformats.org/drawingml/2006/picture">
+                <pic:pic xmlns:pic="http://schemas.openxmlformats.org/drawingml/2006/picture">
+                  <pic:nvPicPr>
+                    <pic:cNvPr id="3" name="U12ntitled.png"/>
+                    <pic:cNvPicPr/>
+                  </pic:nvPicPr>
+                  <pic:blipFill>
+                    <a:blip r:embed="rId7">
+                      <a:extLst>
+                        <a:ext uri="{28A0092B-C50C-407E-A947-70E740481C1C}">
+                          <a14:useLocalDpi xmlns:a14="http://schemas.microsoft.com/office/drawing/2010/main" val="0"/>
+                        </a:ext>
+                      </a:extLst>
+                    </a:blip>
+                    <a:stretch>
+                      <a:fillRect/>
+                    </a:stretch>
+                  </pic:blipFill>
+                  <pic:spPr>
+                    <a:xfrm>
+                      <a:off x="0" y="0"/>
+                      <a:ext cx="3562847" cy="2438740"/>
+                    </a:xfrm>
+                    <a:prstGeom prst="rect">
+                      <a:avLst/>
+                    </a:prstGeom>
+                  </pic:spPr>
+                </pic:pic>
+              </a:graphicData>
+            </a:graphic>
+          </wp:inline>
+        </w:drawing>
+      </w:r>
+    </w:p>
+    <w:p>
+      <w:pPr>
+        <w:pStyle w:val="Heading3"/>
+      </w:pPr>
+      <w:r>
+        <w:rPr>
+          <w:rFonts w:hint="eastAsia"/>
+        </w:rPr>
+        <w:t>函数细节</w:t>
+      </w:r>
+    </w:p>
+    <w:p>
+      <w:pPr>
+        <w:pStyle w:val="ListParagraph"/>
+        <w:numPr>
+          <w:ilvl w:val="0"/>
+          <w:numId w:val="17"/>
+        </w:numPr>
+      </w:pPr>
+      <w:r>
+        <w:rPr>
+          <w:rFonts w:hint="eastAsia"/>
+          <w:b/>
+        </w:rPr>
+        <w:t>构造函数</w:t>
+      </w:r>
+      <w:r>
+        <w:rPr>
+          <w:rFonts w:hint="eastAsia"/>
+        </w:rPr>
+        <w:t>：构造函数从传入的三原色值构造代表</w:t>
+      </w:r>
+      <w:r>
+        <w:rPr>
+          <w:rFonts w:hint="eastAsia"/>
+        </w:rPr>
+        <w:t>RGB</w:t>
+      </w:r>
+      <w:r>
+        <w:rPr>
+          <w:rFonts w:hint="eastAsia"/>
+        </w:rPr>
+        <w:t>模型的</w:t>
+      </w:r>
+      <w:r>
+        <w:rPr>
+          <w:rFonts w:hint="eastAsia"/>
+        </w:rPr>
+        <w:t>RGB</w:t>
+      </w:r>
+      <w:r>
+        <w:rPr>
+          <w:rFonts w:hint="eastAsia"/>
+        </w:rPr>
+        <w:t>类。</w:t>
+      </w:r>
+    </w:p>
+    <w:p>
+      <w:pPr>
+        <w:pStyle w:val="ListParagraph"/>
+        <w:numPr>
+          <w:ilvl w:val="0"/>
+          <w:numId w:val="17"/>
+        </w:numPr>
+      </w:pPr>
+      <w:proofErr w:type="spellStart"/>
+      <w:r>
+        <w:rPr>
+          <w:rFonts w:hint="eastAsia"/>
+          <w:b/>
+        </w:rPr>
+        <w:t>toColorref</w:t>
+      </w:r>
+      <w:proofErr w:type="spellEnd"/>
+      <w:r>
+        <w:rPr>
+          <w:rFonts w:hint="eastAsia"/>
+        </w:rPr>
+        <w:t>：</w:t>
+      </w:r>
+      <w:r>
+        <w:rPr>
+          <w:rFonts w:hint="eastAsia"/>
+        </w:rPr>
+        <w:t>RGB</w:t>
+      </w:r>
+      <w:r>
+        <w:rPr>
+          <w:rFonts w:hint="eastAsia"/>
+        </w:rPr>
+        <w:t>类实现的</w:t>
+      </w:r>
+      <w:r>
+        <w:rPr>
+          <w:rFonts w:hint="eastAsia"/>
+        </w:rPr>
+        <w:t>Colorable</w:t>
+      </w:r>
+      <w:r>
+        <w:rPr>
+          <w:rFonts w:hint="eastAsia"/>
+        </w:rPr>
+        <w:t>接口，返回代表颜色的</w:t>
+      </w:r>
+      <w:r>
+        <w:rPr>
+          <w:rFonts w:hint="eastAsia"/>
+        </w:rPr>
+        <w:t>COLORREF</w:t>
+      </w:r>
+      <w:r>
+        <w:rPr>
+          <w:rFonts w:hint="eastAsia"/>
+        </w:rPr>
+        <w:t>值。</w:t>
+      </w:r>
+    </w:p>
+    <w:p>
+      <w:pPr>
+        <w:pStyle w:val="ListParagraph"/>
+        <w:numPr>
+          <w:ilvl w:val="0"/>
+          <w:numId w:val="17"/>
+        </w:numPr>
+      </w:pPr>
+      <w:proofErr w:type="spellStart"/>
+      <w:r>
+        <w:rPr>
+          <w:rFonts w:hint="eastAsia"/>
+          <w:b/>
+        </w:rPr>
+        <w:t>getR</w:t>
+      </w:r>
+      <w:proofErr w:type="spellEnd"/>
+      <w:r>
+        <w:rPr>
+          <w:rFonts w:hint="eastAsia"/>
+        </w:rPr>
+        <w:t>：</w:t>
+      </w:r>
+      <w:r>
+        <w:rPr>
+          <w:rFonts w:hint="eastAsia"/>
+        </w:rPr>
+        <w:t>返回红色值。</w:t>
+      </w:r>
+    </w:p>
+    <w:p>
+      <w:pPr>
+        <w:pStyle w:val="ListParagraph"/>
+        <w:numPr>
+          <w:ilvl w:val="0"/>
+          <w:numId w:val="17"/>
+        </w:numPr>
+      </w:pPr>
+      <w:proofErr w:type="spellStart"/>
+      <w:r>
+        <w:rPr>
+          <w:rFonts w:hint="eastAsia"/>
+          <w:b/>
+        </w:rPr>
+        <w:t>getG</w:t>
+      </w:r>
+      <w:proofErr w:type="spellEnd"/>
+      <w:r>
+        <w:rPr>
+          <w:rFonts w:hint="eastAsia"/>
+        </w:rPr>
+        <w:t>：</w:t>
+      </w:r>
+      <w:r>
+        <w:rPr>
+          <w:rFonts w:hint="eastAsia"/>
+        </w:rPr>
+        <w:t>返回绿色值。</w:t>
+      </w:r>
+    </w:p>
+    <w:p>
+      <w:pPr>
+        <w:pStyle w:val="ListParagraph"/>
+        <w:numPr>
+          <w:ilvl w:val="0"/>
+          <w:numId w:val="17"/>
+        </w:numPr>
+      </w:pPr>
+      <w:proofErr w:type="spellStart"/>
+      <w:r>
+        <w:rPr>
+          <w:rFonts w:hint="eastAsia"/>
+          <w:b/>
+        </w:rPr>
+        <w:t>getB</w:t>
+      </w:r>
+      <w:proofErr w:type="spellEnd"/>
+      <w:r>
+        <w:rPr>
+          <w:rFonts w:hint="eastAsia"/>
+        </w:rPr>
+        <w:t>：</w:t>
+      </w:r>
+      <w:r>
+        <w:rPr>
+          <w:rFonts w:hint="eastAsia"/>
+        </w:rPr>
+        <w:t>返回蓝色值。</w:t>
+      </w:r>
+    </w:p>
+    <w:p>
+      <w:pPr>
+        <w:pStyle w:val="ListParagraph"/>
+        <w:numPr>
+          <w:ilvl w:val="0"/>
+          <w:numId w:val="17"/>
+        </w:numPr>
+        <w:rPr>
+          <w:b/>
+        </w:rPr>
+      </w:pPr>
+      <w:r>
+        <w:rPr>
+          <w:rFonts w:hint="eastAsia"/>
+          <w:b/>
+        </w:rPr>
+        <w:t>Bla</w:t>
+      </w:r>
+      <w:r>
+        <w:rPr>
+          <w:rFonts w:hint="eastAsia"/>
+          <w:b/>
+        </w:rPr>
+        <w:t>ck</w:t>
+      </w:r>
+      <w:r>
+        <w:rPr>
+          <w:rFonts w:hint="eastAsia"/>
+        </w:rPr>
+        <w:t>（静态）：返回代表黑色的</w:t>
+      </w:r>
+      <w:r>
+        <w:rPr>
+          <w:rFonts w:hint="eastAsia"/>
+        </w:rPr>
+        <w:t>RGB</w:t>
+      </w:r>
+      <w:r>
+        <w:rPr>
+          <w:rFonts w:hint="eastAsia"/>
+        </w:rPr>
+        <w:t>类。</w:t>
+      </w:r>
+    </w:p>
+    <w:p>
+      <w:pPr>
+        <w:pStyle w:val="ListParagraph"/>
+        <w:numPr>
+          <w:ilvl w:val="0"/>
+          <w:numId w:val="17"/>
+        </w:numPr>
+      </w:pPr>
+      <w:r>
+        <w:rPr>
+          <w:rFonts w:hint="eastAsia"/>
+          <w:b/>
+        </w:rPr>
+        <w:t>Blue</w:t>
+      </w:r>
+      <w:r>
+        <w:rPr>
+          <w:rFonts w:hint="eastAsia"/>
+        </w:rPr>
+        <w:t>（静态）</w:t>
+      </w:r>
+      <w:r>
+        <w:rPr>
+          <w:rFonts w:hint="eastAsia"/>
+        </w:rPr>
+        <w:t>：返回代表蓝色的</w:t>
+      </w:r>
+      <w:r>
+        <w:rPr>
+          <w:rFonts w:hint="eastAsia"/>
+        </w:rPr>
+        <w:t>RGB</w:t>
+      </w:r>
+      <w:r>
+        <w:rPr>
+          <w:rFonts w:hint="eastAsia"/>
+        </w:rPr>
+        <w:t>类。</w:t>
+      </w:r>
+    </w:p>
+    <w:p>
+      <w:pPr>
+        <w:pStyle w:val="ListParagraph"/>
+        <w:numPr>
+          <w:ilvl w:val="0"/>
+          <w:numId w:val="17"/>
+        </w:numPr>
+      </w:pPr>
+      <w:r>
+        <w:rPr>
+          <w:rFonts w:hint="eastAsia"/>
+          <w:b/>
+        </w:rPr>
+        <w:t>Red</w:t>
+      </w:r>
+      <w:r>
+        <w:rPr>
+          <w:rFonts w:hint="eastAsia"/>
+        </w:rPr>
+        <w:t>（静态）</w:t>
+      </w:r>
+      <w:r>
+        <w:rPr>
+          <w:rFonts w:hint="eastAsia"/>
+        </w:rPr>
+        <w:t>：返回代表红色的</w:t>
+      </w:r>
+      <w:r>
+        <w:rPr>
+          <w:rFonts w:hint="eastAsia"/>
+        </w:rPr>
+        <w:t>RGB</w:t>
+      </w:r>
+      <w:r>
+        <w:rPr>
+          <w:rFonts w:hint="eastAsia"/>
+        </w:rPr>
+        <w:t>类。</w:t>
+      </w:r>
+    </w:p>
+    <w:p>
+      <w:pPr>
+        <w:pStyle w:val="ListParagraph"/>
+        <w:numPr>
+          <w:ilvl w:val="0"/>
+          <w:numId w:val="17"/>
+        </w:numPr>
+      </w:pPr>
+      <w:r>
+        <w:rPr>
+          <w:rFonts w:hint="eastAsia"/>
+          <w:b/>
+        </w:rPr>
+        <w:t>Green</w:t>
+      </w:r>
+      <w:r>
+        <w:rPr>
+          <w:rFonts w:hint="eastAsia"/>
+        </w:rPr>
+        <w:t>（静态）</w:t>
+      </w:r>
+      <w:r>
+        <w:rPr>
+          <w:rFonts w:hint="eastAsia"/>
+        </w:rPr>
+        <w:t>：返回代表绿色的</w:t>
+      </w:r>
+      <w:r>
+        <w:rPr>
+          <w:rFonts w:hint="eastAsia"/>
+        </w:rPr>
+        <w:t>RGB</w:t>
+      </w:r>
+      <w:r>
+        <w:rPr>
+          <w:rFonts w:hint="eastAsia"/>
+        </w:rPr>
+        <w:t>类。</w:t>
+      </w:r>
+    </w:p>
+    <w:p>
+      <w:pPr>
+        <w:pStyle w:val="ListParagraph"/>
+        <w:numPr>
+          <w:ilvl w:val="0"/>
+          <w:numId w:val="17"/>
+        </w:numPr>
+      </w:pPr>
+      <w:r>
+        <w:rPr>
+          <w:rFonts w:hint="eastAsia"/>
+          <w:b/>
+        </w:rPr>
+        <w:t>Yellow</w:t>
+      </w:r>
+      <w:r>
+        <w:rPr>
+          <w:rFonts w:hint="eastAsia"/>
+        </w:rPr>
+        <w:t>（静态）</w:t>
+      </w:r>
+      <w:r>
+        <w:rPr>
+          <w:rFonts w:hint="eastAsia"/>
+        </w:rPr>
+        <w:t>：返回代表</w:t>
+      </w:r>
+      <w:r>
+        <w:rPr>
+          <w:rFonts w:hint="eastAsia"/>
+        </w:rPr>
+        <w:t>黄色</w:t>
+      </w:r>
+      <w:r>
+        <w:rPr>
+          <w:rFonts w:hint="eastAsia"/>
+        </w:rPr>
+        <w:t>的</w:t>
+      </w:r>
+      <w:r>
+        <w:rPr>
+          <w:rFonts w:hint="eastAsia"/>
+        </w:rPr>
+        <w:t>RGB</w:t>
+      </w:r>
+      <w:r>
+        <w:rPr>
+          <w:rFonts w:hint="eastAsia"/>
+        </w:rPr>
+        <w:t>类。</w:t>
+      </w:r>
+    </w:p>
+    <w:p>
+      <w:pPr>
+        <w:pStyle w:val="ListParagraph"/>
+        <w:numPr>
+          <w:ilvl w:val="0"/>
+          <w:numId w:val="17"/>
+        </w:numPr>
+      </w:pPr>
+      <w:r>
+        <w:rPr>
+          <w:b/>
+        </w:rPr>
+        <w:t>…</w:t>
+      </w:r>
+      <w:r>
+        <w:rPr>
+          <w:rFonts w:hint="eastAsia"/>
+        </w:rPr>
+        <w:t>（</w:t>
+      </w:r>
+      <w:r>
+        <w:rPr>
+          <w:rFonts w:hint="eastAsia"/>
+        </w:rPr>
+        <w:t>可以有更多的静态函数</w:t>
+      </w:r>
+      <w:r>
+        <w:rPr>
+          <w:rFonts w:hint="eastAsia"/>
+        </w:rPr>
+        <w:t>）</w:t>
+      </w:r>
+    </w:p>
+    <w:p>
+      <w:pPr>
         <w:rPr>
           <w:rFonts w:asciiTheme="majorHAnsi" w:eastAsiaTheme="majorEastAsia" w:hAnsiTheme="majorHAnsi" w:cstheme="majorBidi"/>
           <w:color w:val="000000" w:themeColor="text1"/>
-          <w:sz w:val="40"/>
-          <w:szCs w:val="24"/>
+          <w:sz w:val="44"/>
+          <w:szCs w:val="26"/>
         </w:rPr>
       </w:pPr>
       <w:r>
@@ -1170,13 +2128,258 @@
     <w:p/>
     <w:p>
       <w:pPr>
-        <w:rPr>
-          <w:rFonts w:asciiTheme="majorHAnsi" w:eastAsiaTheme="majorEastAsia" w:hAnsiTheme="majorHAnsi" w:cstheme="majorBidi"/>
-          <w:color w:val="000000" w:themeColor="text1"/>
-          <w:sz w:val="40"/>
-          <w:szCs w:val="24"/>
-        </w:rPr>
-      </w:pPr>
+        <w:pStyle w:val="Heading3"/>
+      </w:pPr>
+      <w:r>
+        <w:rPr>
+          <w:rFonts w:hint="eastAsia"/>
+        </w:rPr>
+        <w:t>UML</w:t>
+      </w:r>
+      <w:r>
+        <w:rPr>
+          <w:rFonts w:hint="eastAsia"/>
+        </w:rPr>
+        <w:t>图</w:t>
+      </w:r>
+    </w:p>
+    <w:p>
+      <w:r>
+        <w:rPr>
+          <w:noProof/>
+        </w:rPr>
+        <w:drawing>
+          <wp:inline distT="0" distB="0" distL="0" distR="0">
+            <wp:extent cx="2762636" cy="1390844"/>
+            <wp:effectExtent l="0" t="0" r="0" b="0"/>
+            <wp:docPr id="11" name="Picture 11"/>
+            <wp:cNvGraphicFramePr>
+              <a:graphicFrameLocks xmlns:a="http://schemas.openxmlformats.org/drawingml/2006/main" noChangeAspect="1"/>
+            </wp:cNvGraphicFramePr>
+            <a:graphic xmlns:a="http://schemas.openxmlformats.org/drawingml/2006/main">
+              <a:graphicData uri="http://schemas.openxmlformats.org/drawingml/2006/picture">
+                <pic:pic xmlns:pic="http://schemas.openxmlformats.org/drawingml/2006/picture">
+                  <pic:nvPicPr>
+                    <pic:cNvPr id="11" name="1213Untitled.png"/>
+                    <pic:cNvPicPr/>
+                  </pic:nvPicPr>
+                  <pic:blipFill>
+                    <a:blip r:embed="rId8">
+                      <a:extLst>
+                        <a:ext uri="{28A0092B-C50C-407E-A947-70E740481C1C}">
+                          <a14:useLocalDpi xmlns:a14="http://schemas.microsoft.com/office/drawing/2010/main" val="0"/>
+                        </a:ext>
+                      </a:extLst>
+                    </a:blip>
+                    <a:stretch>
+                      <a:fillRect/>
+                    </a:stretch>
+                  </pic:blipFill>
+                  <pic:spPr>
+                    <a:xfrm>
+                      <a:off x="0" y="0"/>
+                      <a:ext cx="2762636" cy="1390844"/>
+                    </a:xfrm>
+                    <a:prstGeom prst="rect">
+                      <a:avLst/>
+                    </a:prstGeom>
+                  </pic:spPr>
+                </pic:pic>
+              </a:graphicData>
+            </a:graphic>
+          </wp:inline>
+        </w:drawing>
+      </w:r>
+    </w:p>
+    <w:p>
+      <w:r>
+        <w:rPr>
+          <w:noProof/>
+        </w:rPr>
+        <w:drawing>
+          <wp:inline distT="0" distB="0" distL="0" distR="0">
+            <wp:extent cx="4086795" cy="1505160"/>
+            <wp:effectExtent l="0" t="0" r="9525" b="0"/>
+            <wp:docPr id="6" name="Picture 6"/>
+            <wp:cNvGraphicFramePr>
+              <a:graphicFrameLocks xmlns:a="http://schemas.openxmlformats.org/drawingml/2006/main" noChangeAspect="1"/>
+            </wp:cNvGraphicFramePr>
+            <a:graphic xmlns:a="http://schemas.openxmlformats.org/drawingml/2006/main">
+              <a:graphicData uri="http://schemas.openxmlformats.org/drawingml/2006/picture">
+                <pic:pic xmlns:pic="http://schemas.openxmlformats.org/drawingml/2006/picture">
+                  <pic:nvPicPr>
+                    <pic:cNvPr id="6" name="121212Untitled.png"/>
+                    <pic:cNvPicPr/>
+                  </pic:nvPicPr>
+                  <pic:blipFill>
+                    <a:blip r:embed="rId9">
+                      <a:extLst>
+                        <a:ext uri="{28A0092B-C50C-407E-A947-70E740481C1C}">
+                          <a14:useLocalDpi xmlns:a14="http://schemas.microsoft.com/office/drawing/2010/main" val="0"/>
+                        </a:ext>
+                      </a:extLst>
+                    </a:blip>
+                    <a:stretch>
+                      <a:fillRect/>
+                    </a:stretch>
+                  </pic:blipFill>
+                  <pic:spPr>
+                    <a:xfrm>
+                      <a:off x="0" y="0"/>
+                      <a:ext cx="4086795" cy="1505160"/>
+                    </a:xfrm>
+                    <a:prstGeom prst="rect">
+                      <a:avLst/>
+                    </a:prstGeom>
+                  </pic:spPr>
+                </pic:pic>
+              </a:graphicData>
+            </a:graphic>
+          </wp:inline>
+        </w:drawing>
+      </w:r>
+    </w:p>
+    <w:p>
+      <w:r>
+        <w:lastRenderedPageBreak/>
+        <w:t xml:space="preserve"> </w:t>
+      </w:r>
+      <w:r>
+        <w:rPr>
+          <w:noProof/>
+        </w:rPr>
+        <w:drawing>
+          <wp:inline distT="0" distB="0" distL="0" distR="0">
+            <wp:extent cx="3658111" cy="2476846"/>
+            <wp:effectExtent l="0" t="0" r="0" b="0"/>
+            <wp:docPr id="9" name="Picture 9"/>
+            <wp:cNvGraphicFramePr>
+              <a:graphicFrameLocks xmlns:a="http://schemas.openxmlformats.org/drawingml/2006/main" noChangeAspect="1"/>
+            </wp:cNvGraphicFramePr>
+            <a:graphic xmlns:a="http://schemas.openxmlformats.org/drawingml/2006/main">
+              <a:graphicData uri="http://schemas.openxmlformats.org/drawingml/2006/picture">
+                <pic:pic xmlns:pic="http://schemas.openxmlformats.org/drawingml/2006/picture">
+                  <pic:nvPicPr>
+                    <pic:cNvPr id="9" name="32323Untitled.png"/>
+                    <pic:cNvPicPr/>
+                  </pic:nvPicPr>
+                  <pic:blipFill>
+                    <a:blip r:embed="rId10">
+                      <a:extLst>
+                        <a:ext uri="{28A0092B-C50C-407E-A947-70E740481C1C}">
+                          <a14:useLocalDpi xmlns:a14="http://schemas.microsoft.com/office/drawing/2010/main" val="0"/>
+                        </a:ext>
+                      </a:extLst>
+                    </a:blip>
+                    <a:stretch>
+                      <a:fillRect/>
+                    </a:stretch>
+                  </pic:blipFill>
+                  <pic:spPr>
+                    <a:xfrm>
+                      <a:off x="0" y="0"/>
+                      <a:ext cx="3658111" cy="2476846"/>
+                    </a:xfrm>
+                    <a:prstGeom prst="rect">
+                      <a:avLst/>
+                    </a:prstGeom>
+                  </pic:spPr>
+                </pic:pic>
+              </a:graphicData>
+            </a:graphic>
+          </wp:inline>
+        </w:drawing>
+      </w:r>
+    </w:p>
+    <w:p>
+      <w:r>
+        <w:rPr>
+          <w:noProof/>
+        </w:rPr>
+        <w:drawing>
+          <wp:inline distT="0" distB="0" distL="0" distR="0">
+            <wp:extent cx="5943600" cy="3371850"/>
+            <wp:effectExtent l="0" t="0" r="0" b="0"/>
+            <wp:docPr id="10" name="Picture 10"/>
+            <wp:cNvGraphicFramePr>
+              <a:graphicFrameLocks xmlns:a="http://schemas.openxmlformats.org/drawingml/2006/main" noChangeAspect="1"/>
+            </wp:cNvGraphicFramePr>
+            <a:graphic xmlns:a="http://schemas.openxmlformats.org/drawingml/2006/main">
+              <a:graphicData uri="http://schemas.openxmlformats.org/drawingml/2006/picture">
+                <pic:pic xmlns:pic="http://schemas.openxmlformats.org/drawingml/2006/picture">
+                  <pic:nvPicPr>
+                    <pic:cNvPr id="10" name="12121212Untitled.png"/>
+                    <pic:cNvPicPr/>
+                  </pic:nvPicPr>
+                  <pic:blipFill>
+                    <a:blip r:embed="rId11">
+                      <a:extLst>
+                        <a:ext uri="{28A0092B-C50C-407E-A947-70E740481C1C}">
+                          <a14:useLocalDpi xmlns:a14="http://schemas.microsoft.com/office/drawing/2010/main" val="0"/>
+                        </a:ext>
+                      </a:extLst>
+                    </a:blip>
+                    <a:stretch>
+                      <a:fillRect/>
+                    </a:stretch>
+                  </pic:blipFill>
+                  <pic:spPr>
+                    <a:xfrm>
+                      <a:off x="0" y="0"/>
+                      <a:ext cx="5943600" cy="3371850"/>
+                    </a:xfrm>
+                    <a:prstGeom prst="rect">
+                      <a:avLst/>
+                    </a:prstGeom>
+                  </pic:spPr>
+                </pic:pic>
+              </a:graphicData>
+            </a:graphic>
+          </wp:inline>
+        </w:drawing>
+      </w:r>
+    </w:p>
+    <w:p>
+      <w:pPr>
+        <w:pStyle w:val="Heading3"/>
+      </w:pPr>
+      <w:r>
+        <w:rPr>
+          <w:rFonts w:hint="eastAsia"/>
+        </w:rPr>
+        <w:t>函数细节（</w:t>
+      </w:r>
+      <w:r>
+        <w:rPr>
+          <w:rFonts w:hint="eastAsia"/>
+        </w:rPr>
+        <w:t>Point</w:t>
+      </w:r>
+      <w:r>
+        <w:rPr>
+          <w:rFonts w:hint="eastAsia"/>
+        </w:rPr>
+        <w:t>）</w:t>
+      </w:r>
+    </w:p>
+    <w:p>
+      <w:pPr>
+        <w:pStyle w:val="Heading3"/>
+        <w:rPr>
+          <w:rFonts w:asciiTheme="minorHAnsi" w:eastAsiaTheme="minorEastAsia" w:hAnsiTheme="minorHAnsi" w:cstheme="minorBidi"/>
+          <w:color w:val="auto"/>
+          <w:sz w:val="22"/>
+          <w:szCs w:val="22"/>
+        </w:rPr>
+      </w:pPr>
+      <w:r>
+        <w:rPr>
+          <w:rFonts w:hint="eastAsia"/>
+        </w:rPr>
+        <w:t>jjjjjjjjjjjjjjjjjj</w:t>
+      </w:r>
+      <w:bookmarkStart w:id="0" w:name="_GoBack"/>
+      <w:bookmarkEnd w:id="0"/>
       <w:r>
         <w:br w:type="page"/>
       </w:r>
@@ -1734,8 +2937,6 @@
         </w:rPr>
         <w:t>每个剪裁区需要与窗口关联，</w:t>
       </w:r>
-      <w:bookmarkStart w:id="0" w:name="_GoBack"/>
-      <w:bookmarkEnd w:id="0"/>
       <w:r>
         <w:rPr>
           <w:rFonts w:hint="eastAsia"/>
@@ -2206,6 +3407,184 @@
     </w:lvl>
   </w:abstractNum>
   <w:abstractNum w:abstractNumId="12">
+    <w:nsid w:val="44C7588E"/>
+    <w:multiLevelType w:val="hybridMultilevel"/>
+    <w:tmpl w:val="2D26965C"/>
+    <w:lvl w:ilvl="0" w:tplc="0409000F">
+      <w:start w:val="1"/>
+      <w:numFmt w:val="decimal"/>
+      <w:lvlText w:val="%1."/>
+      <w:lvlJc w:val="left"/>
+      <w:pPr>
+        <w:ind w:left="720" w:hanging="360"/>
+      </w:pPr>
+      <w:rPr>
+        <w:rFonts w:hint="default"/>
+      </w:rPr>
+    </w:lvl>
+    <w:lvl w:ilvl="1" w:tplc="04090019" w:tentative="1">
+      <w:start w:val="1"/>
+      <w:numFmt w:val="lowerLetter"/>
+      <w:lvlText w:val="%2."/>
+      <w:lvlJc w:val="left"/>
+      <w:pPr>
+        <w:ind w:left="1440" w:hanging="360"/>
+      </w:pPr>
+    </w:lvl>
+    <w:lvl w:ilvl="2" w:tplc="0409001B" w:tentative="1">
+      <w:start w:val="1"/>
+      <w:numFmt w:val="lowerRoman"/>
+      <w:lvlText w:val="%3."/>
+      <w:lvlJc w:val="right"/>
+      <w:pPr>
+        <w:ind w:left="2160" w:hanging="180"/>
+      </w:pPr>
+    </w:lvl>
+    <w:lvl w:ilvl="3" w:tplc="0409000F" w:tentative="1">
+      <w:start w:val="1"/>
+      <w:numFmt w:val="decimal"/>
+      <w:lvlText w:val="%4."/>
+      <w:lvlJc w:val="left"/>
+      <w:pPr>
+        <w:ind w:left="2880" w:hanging="360"/>
+      </w:pPr>
+    </w:lvl>
+    <w:lvl w:ilvl="4" w:tplc="04090019" w:tentative="1">
+      <w:start w:val="1"/>
+      <w:numFmt w:val="lowerLetter"/>
+      <w:lvlText w:val="%5."/>
+      <w:lvlJc w:val="left"/>
+      <w:pPr>
+        <w:ind w:left="3600" w:hanging="360"/>
+      </w:pPr>
+    </w:lvl>
+    <w:lvl w:ilvl="5" w:tplc="0409001B" w:tentative="1">
+      <w:start w:val="1"/>
+      <w:numFmt w:val="lowerRoman"/>
+      <w:lvlText w:val="%6."/>
+      <w:lvlJc w:val="right"/>
+      <w:pPr>
+        <w:ind w:left="4320" w:hanging="180"/>
+      </w:pPr>
+    </w:lvl>
+    <w:lvl w:ilvl="6" w:tplc="0409000F" w:tentative="1">
+      <w:start w:val="1"/>
+      <w:numFmt w:val="decimal"/>
+      <w:lvlText w:val="%7."/>
+      <w:lvlJc w:val="left"/>
+      <w:pPr>
+        <w:ind w:left="5040" w:hanging="360"/>
+      </w:pPr>
+    </w:lvl>
+    <w:lvl w:ilvl="7" w:tplc="04090019" w:tentative="1">
+      <w:start w:val="1"/>
+      <w:numFmt w:val="lowerLetter"/>
+      <w:lvlText w:val="%8."/>
+      <w:lvlJc w:val="left"/>
+      <w:pPr>
+        <w:ind w:left="5760" w:hanging="360"/>
+      </w:pPr>
+    </w:lvl>
+    <w:lvl w:ilvl="8" w:tplc="0409001B" w:tentative="1">
+      <w:start w:val="1"/>
+      <w:numFmt w:val="lowerRoman"/>
+      <w:lvlText w:val="%9."/>
+      <w:lvlJc w:val="right"/>
+      <w:pPr>
+        <w:ind w:left="6480" w:hanging="180"/>
+      </w:pPr>
+    </w:lvl>
+  </w:abstractNum>
+  <w:abstractNum w:abstractNumId="13">
+    <w:nsid w:val="57052045"/>
+    <w:multiLevelType w:val="hybridMultilevel"/>
+    <w:tmpl w:val="C20837B0"/>
+    <w:lvl w:ilvl="0" w:tplc="0409000F">
+      <w:start w:val="1"/>
+      <w:numFmt w:val="decimal"/>
+      <w:lvlText w:val="%1."/>
+      <w:lvlJc w:val="left"/>
+      <w:pPr>
+        <w:ind w:left="720" w:hanging="360"/>
+      </w:pPr>
+      <w:rPr>
+        <w:rFonts w:hint="default"/>
+      </w:rPr>
+    </w:lvl>
+    <w:lvl w:ilvl="1" w:tplc="04090019" w:tentative="1">
+      <w:start w:val="1"/>
+      <w:numFmt w:val="lowerLetter"/>
+      <w:lvlText w:val="%2."/>
+      <w:lvlJc w:val="left"/>
+      <w:pPr>
+        <w:ind w:left="1440" w:hanging="360"/>
+      </w:pPr>
+    </w:lvl>
+    <w:lvl w:ilvl="2" w:tplc="0409001B" w:tentative="1">
+      <w:start w:val="1"/>
+      <w:numFmt w:val="lowerRoman"/>
+      <w:lvlText w:val="%3."/>
+      <w:lvlJc w:val="right"/>
+      <w:pPr>
+        <w:ind w:left="2160" w:hanging="180"/>
+      </w:pPr>
+    </w:lvl>
+    <w:lvl w:ilvl="3" w:tplc="0409000F" w:tentative="1">
+      <w:start w:val="1"/>
+      <w:numFmt w:val="decimal"/>
+      <w:lvlText w:val="%4."/>
+      <w:lvlJc w:val="left"/>
+      <w:pPr>
+        <w:ind w:left="2880" w:hanging="360"/>
+      </w:pPr>
+    </w:lvl>
+    <w:lvl w:ilvl="4" w:tplc="04090019" w:tentative="1">
+      <w:start w:val="1"/>
+      <w:numFmt w:val="lowerLetter"/>
+      <w:lvlText w:val="%5."/>
+      <w:lvlJc w:val="left"/>
+      <w:pPr>
+        <w:ind w:left="3600" w:hanging="360"/>
+      </w:pPr>
+    </w:lvl>
+    <w:lvl w:ilvl="5" w:tplc="0409001B" w:tentative="1">
+      <w:start w:val="1"/>
+      <w:numFmt w:val="lowerRoman"/>
+      <w:lvlText w:val="%6."/>
+      <w:lvlJc w:val="right"/>
+      <w:pPr>
+        <w:ind w:left="4320" w:hanging="180"/>
+      </w:pPr>
+    </w:lvl>
+    <w:lvl w:ilvl="6" w:tplc="0409000F" w:tentative="1">
+      <w:start w:val="1"/>
+      <w:numFmt w:val="decimal"/>
+      <w:lvlText w:val="%7."/>
+      <w:lvlJc w:val="left"/>
+      <w:pPr>
+        <w:ind w:left="5040" w:hanging="360"/>
+      </w:pPr>
+    </w:lvl>
+    <w:lvl w:ilvl="7" w:tplc="04090019" w:tentative="1">
+      <w:start w:val="1"/>
+      <w:numFmt w:val="lowerLetter"/>
+      <w:lvlText w:val="%8."/>
+      <w:lvlJc w:val="left"/>
+      <w:pPr>
+        <w:ind w:left="5760" w:hanging="360"/>
+      </w:pPr>
+    </w:lvl>
+    <w:lvl w:ilvl="8" w:tplc="0409001B" w:tentative="1">
+      <w:start w:val="1"/>
+      <w:numFmt w:val="lowerRoman"/>
+      <w:lvlText w:val="%9."/>
+      <w:lvlJc w:val="right"/>
+      <w:pPr>
+        <w:ind w:left="6480" w:hanging="180"/>
+      </w:pPr>
+    </w:lvl>
+  </w:abstractNum>
+  <w:abstractNum w:abstractNumId="14">
     <w:nsid w:val="5846368B"/>
     <w:multiLevelType w:val="hybridMultilevel"/>
     <w:tmpl w:val="0C3E0BF2"/>
@@ -2318,7 +3697,96 @@
       </w:rPr>
     </w:lvl>
   </w:abstractNum>
-  <w:abstractNum w:abstractNumId="13">
+  <w:abstractNum w:abstractNumId="15">
+    <w:nsid w:val="65B474DF"/>
+    <w:multiLevelType w:val="hybridMultilevel"/>
+    <w:tmpl w:val="9D56553A"/>
+    <w:lvl w:ilvl="0" w:tplc="0409000F">
+      <w:start w:val="1"/>
+      <w:numFmt w:val="decimal"/>
+      <w:lvlText w:val="%1."/>
+      <w:lvlJc w:val="left"/>
+      <w:pPr>
+        <w:ind w:left="720" w:hanging="360"/>
+      </w:pPr>
+      <w:rPr>
+        <w:rFonts w:hint="default"/>
+      </w:rPr>
+    </w:lvl>
+    <w:lvl w:ilvl="1" w:tplc="04090019" w:tentative="1">
+      <w:start w:val="1"/>
+      <w:numFmt w:val="lowerLetter"/>
+      <w:lvlText w:val="%2."/>
+      <w:lvlJc w:val="left"/>
+      <w:pPr>
+        <w:ind w:left="1440" w:hanging="360"/>
+      </w:pPr>
+    </w:lvl>
+    <w:lvl w:ilvl="2" w:tplc="0409001B" w:tentative="1">
+      <w:start w:val="1"/>
+      <w:numFmt w:val="lowerRoman"/>
+      <w:lvlText w:val="%3."/>
+      <w:lvlJc w:val="right"/>
+      <w:pPr>
+        <w:ind w:left="2160" w:hanging="180"/>
+      </w:pPr>
+    </w:lvl>
+    <w:lvl w:ilvl="3" w:tplc="0409000F" w:tentative="1">
+      <w:start w:val="1"/>
+      <w:numFmt w:val="decimal"/>
+      <w:lvlText w:val="%4."/>
+      <w:lvlJc w:val="left"/>
+      <w:pPr>
+        <w:ind w:left="2880" w:hanging="360"/>
+      </w:pPr>
+    </w:lvl>
+    <w:lvl w:ilvl="4" w:tplc="04090019" w:tentative="1">
+      <w:start w:val="1"/>
+      <w:numFmt w:val="lowerLetter"/>
+      <w:lvlText w:val="%5."/>
+      <w:lvlJc w:val="left"/>
+      <w:pPr>
+        <w:ind w:left="3600" w:hanging="360"/>
+      </w:pPr>
+    </w:lvl>
+    <w:lvl w:ilvl="5" w:tplc="0409001B" w:tentative="1">
+      <w:start w:val="1"/>
+      <w:numFmt w:val="lowerRoman"/>
+      <w:lvlText w:val="%6."/>
+      <w:lvlJc w:val="right"/>
+      <w:pPr>
+        <w:ind w:left="4320" w:hanging="180"/>
+      </w:pPr>
+    </w:lvl>
+    <w:lvl w:ilvl="6" w:tplc="0409000F" w:tentative="1">
+      <w:start w:val="1"/>
+      <w:numFmt w:val="decimal"/>
+      <w:lvlText w:val="%7."/>
+      <w:lvlJc w:val="left"/>
+      <w:pPr>
+        <w:ind w:left="5040" w:hanging="360"/>
+      </w:pPr>
+    </w:lvl>
+    <w:lvl w:ilvl="7" w:tplc="04090019" w:tentative="1">
+      <w:start w:val="1"/>
+      <w:numFmt w:val="lowerLetter"/>
+      <w:lvlText w:val="%8."/>
+      <w:lvlJc w:val="left"/>
+      <w:pPr>
+        <w:ind w:left="5760" w:hanging="360"/>
+      </w:pPr>
+    </w:lvl>
+    <w:lvl w:ilvl="8" w:tplc="0409001B" w:tentative="1">
+      <w:start w:val="1"/>
+      <w:numFmt w:val="lowerRoman"/>
+      <w:lvlText w:val="%9."/>
+      <w:lvlJc w:val="right"/>
+      <w:pPr>
+        <w:ind w:left="6480" w:hanging="180"/>
+      </w:pPr>
+    </w:lvl>
+  </w:abstractNum>
+  <w:abstractNum w:abstractNumId="16">
     <w:nsid w:val="690E043E"/>
     <w:multiLevelType w:val="hybridMultilevel"/>
     <w:tmpl w:val="0F8E394E"/>
@@ -2438,7 +3906,7 @@
     <w:abstractNumId w:val="0"/>
   </w:num>
   <w:num w:numId="11">
-    <w:abstractNumId w:val="13"/>
+    <w:abstractNumId w:val="16"/>
   </w:num>
   <w:num w:numId="12">
     <w:abstractNumId w:val="10"/>
@@ -2447,7 +3915,16 @@
     <w:abstractNumId w:val="11"/>
   </w:num>
   <w:num w:numId="14">
+    <w:abstractNumId w:val="14"/>
+  </w:num>
+  <w:num w:numId="15">
     <w:abstractNumId w:val="12"/>
+  </w:num>
+  <w:num w:numId="16">
+    <w:abstractNumId w:val="13"/>
+  </w:num>
+  <w:num w:numId="17">
+    <w:abstractNumId w:val="15"/>
   </w:num>
 </w:numbering>
 </file>
@@ -2942,7 +4419,6 @@
   <w:style w:type="character" w:default="1" w:styleId="DefaultParagraphFont">
     <w:name w:val="Default Paragraph Font"/>
     <w:uiPriority w:val="1"/>
-    <w:semiHidden/>
     <w:unhideWhenUsed/>
   </w:style>
   <w:style w:type="table" w:default="1" w:styleId="TableNormal">
@@ -3054,6 +4530,17 @@
         <w:right w:w="108" w:type="dxa"/>
       </w:tblCellMar>
     </w:tblPr>
+  </w:style>
+  <w:style w:type="character" w:styleId="Hyperlink">
+    <w:name w:val="Hyperlink"/>
+    <w:basedOn w:val="DefaultParagraphFont"/>
+    <w:uiPriority w:val="99"/>
+    <w:unhideWhenUsed/>
+    <w:rsid w:val="00C17A3D"/>
+    <w:rPr>
+      <w:color w:val="0563C1" w:themeColor="hyperlink"/>
+      <w:u w:val="single"/>
+    </w:rPr>
   </w:style>
 </w:styles>
 </file>
@@ -3324,7 +4811,7 @@
 </file>
 
 <file path=customXml/itemProps1.xml><?xml version="1.0" encoding="utf-8"?>
-<ds:datastoreItem xmlns:ds="http://schemas.openxmlformats.org/officeDocument/2006/customXml" ds:itemID="{7CEE1D0C-A90E-4E70-A1DA-E839ADD6CAB8}">
+<ds:datastoreItem xmlns:ds="http://schemas.openxmlformats.org/officeDocument/2006/customXml" ds:itemID="{9F6F8962-FA01-4779-AFC9-EA7BAA5F8593}">
   <ds:schemaRefs>
     <ds:schemaRef ds:uri="http://schemas.openxmlformats.org/officeDocument/2006/bibliography"/>
   </ds:schemaRefs>

</xml_diff>

<commit_message>
-change Rectangle class and add Region class
</commit_message>
<xml_diff>
--- a/easyX+ Design Specification.docx
+++ b/easyX+ Design Specification.docx
@@ -478,7 +478,10 @@
         <w:t>。</w:t>
       </w:r>
     </w:p>
-    <w:p/>
+    <w:p>
+      <w:bookmarkStart w:id="0" w:name="_GoBack"/>
+      <w:bookmarkEnd w:id="0"/>
+    </w:p>
     <w:p>
       <w:pPr>
         <w:pStyle w:val="Heading2"/>
@@ -622,15 +625,34 @@
     <w:p/>
     <w:p>
       <w:pPr>
-        <w:rPr>
-          <w:rFonts w:asciiTheme="majorHAnsi" w:eastAsiaTheme="majorEastAsia" w:hAnsiTheme="majorHAnsi" w:cstheme="majorBidi"/>
-          <w:color w:val="000000" w:themeColor="text1"/>
-          <w:sz w:val="40"/>
-          <w:szCs w:val="24"/>
-        </w:rPr>
-      </w:pPr>
-      <w:r>
-        <w:br w:type="page"/>
+        <w:pStyle w:val="Heading2"/>
+      </w:pPr>
+      <w:r>
+        <w:rPr>
+          <w:rFonts w:hint="eastAsia"/>
+        </w:rPr>
+        <w:t>度量单位</w:t>
+      </w:r>
+    </w:p>
+    <w:p>
+      <w:r>
+        <w:rPr>
+          <w:rFonts w:hint="eastAsia"/>
+        </w:rPr>
+        <w:t>统一以</w:t>
+      </w:r>
+      <w:r>
+        <w:rPr>
+          <w:rFonts w:hint="eastAsia"/>
+          <w:b/>
+        </w:rPr>
+        <w:t>像素</w:t>
+      </w:r>
+      <w:r>
+        <w:rPr>
+          <w:rFonts w:hint="eastAsia"/>
+        </w:rPr>
+        <w:t>为单位。</w:t>
       </w:r>
     </w:p>
     <w:p>
@@ -2244,8 +2266,8 @@
         </w:rPr>
         <w:drawing>
           <wp:inline distT="0" distB="0" distL="0" distR="0">
-            <wp:extent cx="2762636" cy="1390844"/>
-            <wp:effectExtent l="0" t="0" r="0" b="0"/>
+            <wp:extent cx="2762250" cy="1285875"/>
+            <wp:effectExtent l="0" t="0" r="0" b="9525"/>
             <wp:docPr id="11" name="Picture 11"/>
             <wp:cNvGraphicFramePr>
               <a:graphicFrameLocks xmlns:a="http://schemas.openxmlformats.org/drawingml/2006/main" noChangeAspect="1"/>
@@ -2272,7 +2294,7 @@
                   <pic:spPr>
                     <a:xfrm>
                       <a:off x="0" y="0"/>
-                      <a:ext cx="2762636" cy="1390844"/>
+                      <a:ext cx="2762645" cy="1286059"/>
                     </a:xfrm>
                     <a:prstGeom prst="rect">
                       <a:avLst/>
@@ -2292,9 +2314,9 @@
         </w:rPr>
         <w:drawing>
           <wp:inline distT="0" distB="0" distL="0" distR="0">
-            <wp:extent cx="4086795" cy="1505160"/>
-            <wp:effectExtent l="0" t="0" r="9525" b="0"/>
-            <wp:docPr id="6" name="Picture 6"/>
+            <wp:extent cx="2962688" cy="1267002"/>
+            <wp:effectExtent l="0" t="0" r="0" b="9525"/>
+            <wp:docPr id="7" name="Picture 7"/>
             <wp:cNvGraphicFramePr>
               <a:graphicFrameLocks xmlns:a="http://schemas.openxmlformats.org/drawingml/2006/main" noChangeAspect="1"/>
             </wp:cNvGraphicFramePr>
@@ -2302,7 +2324,7 @@
               <a:graphicData uri="http://schemas.openxmlformats.org/drawingml/2006/picture">
                 <pic:pic xmlns:pic="http://schemas.openxmlformats.org/drawingml/2006/picture">
                   <pic:nvPicPr>
-                    <pic:cNvPr id="6" name="121212Untitled.png"/>
+                    <pic:cNvPr id="7" name="Untitled.png"/>
                     <pic:cNvPicPr/>
                   </pic:nvPicPr>
                   <pic:blipFill>
@@ -2320,7 +2342,55 @@
                   <pic:spPr>
                     <a:xfrm>
                       <a:off x="0" y="0"/>
-                      <a:ext cx="4086795" cy="1505160"/>
+                      <a:ext cx="2962688" cy="1267002"/>
+                    </a:xfrm>
+                    <a:prstGeom prst="rect">
+                      <a:avLst/>
+                    </a:prstGeom>
+                  </pic:spPr>
+                </pic:pic>
+              </a:graphicData>
+            </a:graphic>
+          </wp:inline>
+        </w:drawing>
+      </w:r>
+    </w:p>
+    <w:p>
+      <w:r>
+        <w:rPr>
+          <w:noProof/>
+        </w:rPr>
+        <w:drawing>
+          <wp:inline distT="0" distB="0" distL="0" distR="0">
+            <wp:extent cx="3172268" cy="1247949"/>
+            <wp:effectExtent l="0" t="0" r="9525" b="9525"/>
+            <wp:docPr id="15" name="Picture 15"/>
+            <wp:cNvGraphicFramePr>
+              <a:graphicFrameLocks xmlns:a="http://schemas.openxmlformats.org/drawingml/2006/main" noChangeAspect="1"/>
+            </wp:cNvGraphicFramePr>
+            <a:graphic xmlns:a="http://schemas.openxmlformats.org/drawingml/2006/main">
+              <a:graphicData uri="http://schemas.openxmlformats.org/drawingml/2006/picture">
+                <pic:pic xmlns:pic="http://schemas.openxmlformats.org/drawingml/2006/picture">
+                  <pic:nvPicPr>
+                    <pic:cNvPr id="15" name="Untitled.png"/>
+                    <pic:cNvPicPr/>
+                  </pic:nvPicPr>
+                  <pic:blipFill>
+                    <a:blip r:embed="rId11">
+                      <a:extLst>
+                        <a:ext uri="{28A0092B-C50C-407E-A947-70E740481C1C}">
+                          <a14:useLocalDpi xmlns:a14="http://schemas.microsoft.com/office/drawing/2010/main" val="0"/>
+                        </a:ext>
+                      </a:extLst>
+                    </a:blip>
+                    <a:stretch>
+                      <a:fillRect/>
+                    </a:stretch>
+                  </pic:blipFill>
+                  <pic:spPr>
+                    <a:xfrm>
+                      <a:off x="0" y="0"/>
+                      <a:ext cx="3172268" cy="1247949"/>
                     </a:xfrm>
                     <a:prstGeom prst="rect">
                       <a:avLst/>
@@ -2358,7 +2428,7 @@
                     <pic:cNvPicPr/>
                   </pic:nvPicPr>
                   <pic:blipFill>
-                    <a:blip r:embed="rId11">
+                    <a:blip r:embed="rId12">
                       <a:extLst>
                         <a:ext uri="{28A0092B-C50C-407E-A947-70E740481C1C}">
                           <a14:useLocalDpi xmlns:a14="http://schemas.microsoft.com/office/drawing/2010/main" val="0"/>
@@ -2392,9 +2462,9 @@
         </w:rPr>
         <w:drawing>
           <wp:inline distT="0" distB="0" distL="0" distR="0">
-            <wp:extent cx="5943600" cy="3371850"/>
+            <wp:extent cx="5830114" cy="3105583"/>
             <wp:effectExtent l="0" t="0" r="0" b="0"/>
-            <wp:docPr id="10" name="Picture 10"/>
+            <wp:docPr id="16" name="Picture 16"/>
             <wp:cNvGraphicFramePr>
               <a:graphicFrameLocks xmlns:a="http://schemas.openxmlformats.org/drawingml/2006/main" noChangeAspect="1"/>
             </wp:cNvGraphicFramePr>
@@ -2402,930 +2472,7 @@
               <a:graphicData uri="http://schemas.openxmlformats.org/drawingml/2006/picture">
                 <pic:pic xmlns:pic="http://schemas.openxmlformats.org/drawingml/2006/picture">
                   <pic:nvPicPr>
-                    <pic:cNvPr id="10" name="12121212Untitled.png"/>
-                    <pic:cNvPicPr/>
-                  </pic:nvPicPr>
-                  <pic:blipFill>
-                    <a:blip r:embed="rId12">
-                      <a:extLst>
-                        <a:ext uri="{28A0092B-C50C-407E-A947-70E740481C1C}">
-                          <a14:useLocalDpi xmlns:a14="http://schemas.microsoft.com/office/drawing/2010/main" val="0"/>
-                        </a:ext>
-                      </a:extLst>
-                    </a:blip>
-                    <a:stretch>
-                      <a:fillRect/>
-                    </a:stretch>
-                  </pic:blipFill>
-                  <pic:spPr>
-                    <a:xfrm>
-                      <a:off x="0" y="0"/>
-                      <a:ext cx="5943600" cy="3371850"/>
-                    </a:xfrm>
-                    <a:prstGeom prst="rect">
-                      <a:avLst/>
-                    </a:prstGeom>
-                  </pic:spPr>
-                </pic:pic>
-              </a:graphicData>
-            </a:graphic>
-          </wp:inline>
-        </w:drawing>
-      </w:r>
-    </w:p>
-    <w:p>
-      <w:pPr>
-        <w:pStyle w:val="Heading3"/>
-      </w:pPr>
-      <w:r>
-        <w:rPr>
-          <w:rFonts w:hint="eastAsia"/>
-        </w:rPr>
-        <w:t>函数细节（</w:t>
-      </w:r>
-      <w:r>
-        <w:rPr>
-          <w:rFonts w:hint="eastAsia"/>
-        </w:rPr>
-        <w:t>Point</w:t>
-      </w:r>
-      <w:r>
-        <w:rPr>
-          <w:rFonts w:hint="eastAsia"/>
-        </w:rPr>
-        <w:t>）</w:t>
-      </w:r>
-    </w:p>
-    <w:p>
-      <w:pPr>
-        <w:pStyle w:val="ListParagraph"/>
-        <w:numPr>
-          <w:ilvl w:val="0"/>
-          <w:numId w:val="20"/>
-        </w:numPr>
-      </w:pPr>
-      <w:r>
-        <w:rPr>
-          <w:rFonts w:hint="eastAsia"/>
-          <w:b/>
-        </w:rPr>
-        <w:t>构造函数</w:t>
-      </w:r>
-      <w:r>
-        <w:rPr>
-          <w:rFonts w:hint="eastAsia"/>
-        </w:rPr>
-        <w:t>：传入</w:t>
-      </w:r>
-      <w:r>
-        <w:rPr>
-          <w:rFonts w:hint="eastAsia"/>
-        </w:rPr>
-        <w:t>x</w:t>
-      </w:r>
-      <w:r>
-        <w:rPr>
-          <w:rFonts w:hint="eastAsia"/>
-        </w:rPr>
-        <w:t>、</w:t>
-      </w:r>
-      <w:r>
-        <w:rPr>
-          <w:rFonts w:hint="eastAsia"/>
-        </w:rPr>
-        <w:t>y</w:t>
-      </w:r>
-      <w:r>
-        <w:rPr>
-          <w:rFonts w:hint="eastAsia"/>
-        </w:rPr>
-        <w:t>轴的坐标，构造</w:t>
-      </w:r>
-      <w:r>
-        <w:rPr>
-          <w:rFonts w:hint="eastAsia"/>
-        </w:rPr>
-        <w:t>Point</w:t>
-      </w:r>
-      <w:r>
-        <w:rPr>
-          <w:rFonts w:hint="eastAsia"/>
-        </w:rPr>
-        <w:t>类。</w:t>
-      </w:r>
-    </w:p>
-    <w:p>
-      <w:pPr>
-        <w:pStyle w:val="ListParagraph"/>
-        <w:numPr>
-          <w:ilvl w:val="0"/>
-          <w:numId w:val="20"/>
-        </w:numPr>
-      </w:pPr>
-      <w:proofErr w:type="spellStart"/>
-      <w:r>
-        <w:rPr>
-          <w:b/>
-        </w:rPr>
-        <w:t>getX</w:t>
-      </w:r>
-      <w:proofErr w:type="spellEnd"/>
-      <w:r>
-        <w:rPr>
-          <w:rFonts w:hint="eastAsia"/>
-        </w:rPr>
-        <w:t>：返回</w:t>
-      </w:r>
-      <w:r>
-        <w:rPr>
-          <w:rFonts w:hint="eastAsia"/>
-        </w:rPr>
-        <w:t>x</w:t>
-      </w:r>
-      <w:r>
-        <w:rPr>
-          <w:rFonts w:hint="eastAsia"/>
-        </w:rPr>
-        <w:t>轴的坐标。</w:t>
-      </w:r>
-    </w:p>
-    <w:p>
-      <w:pPr>
-        <w:pStyle w:val="ListParagraph"/>
-        <w:numPr>
-          <w:ilvl w:val="0"/>
-          <w:numId w:val="20"/>
-        </w:numPr>
-      </w:pPr>
-      <w:proofErr w:type="spellStart"/>
-      <w:r>
-        <w:rPr>
-          <w:rFonts w:hint="eastAsia"/>
-          <w:b/>
-        </w:rPr>
-        <w:t>getY</w:t>
-      </w:r>
-      <w:proofErr w:type="spellEnd"/>
-      <w:r>
-        <w:rPr>
-          <w:rFonts w:hint="eastAsia"/>
-        </w:rPr>
-        <w:t>：</w:t>
-      </w:r>
-      <w:r>
-        <w:rPr>
-          <w:rFonts w:hint="eastAsia"/>
-        </w:rPr>
-        <w:t>返回</w:t>
-      </w:r>
-      <w:r>
-        <w:rPr>
-          <w:rFonts w:hint="eastAsia"/>
-        </w:rPr>
-        <w:t>y</w:t>
-      </w:r>
-      <w:r>
-        <w:rPr>
-          <w:rFonts w:hint="eastAsia"/>
-        </w:rPr>
-        <w:t>轴的坐标。</w:t>
-      </w:r>
-    </w:p>
-    <w:p/>
-    <w:p>
-      <w:pPr>
-        <w:pStyle w:val="Heading3"/>
-      </w:pPr>
-      <w:r>
-        <w:rPr>
-          <w:rFonts w:hint="eastAsia"/>
-        </w:rPr>
-        <w:t>函数细节（</w:t>
-      </w:r>
-      <w:r>
-        <w:rPr>
-          <w:rFonts w:hint="eastAsia"/>
-        </w:rPr>
-        <w:t>Rectangle</w:t>
-      </w:r>
-      <w:r>
-        <w:rPr>
-          <w:rFonts w:hint="eastAsia"/>
-        </w:rPr>
-        <w:t>）</w:t>
-      </w:r>
-      <w:r>
-        <w:br w:type="page"/>
-      </w:r>
-    </w:p>
-    <w:p>
-      <w:pPr>
-        <w:pStyle w:val="ListParagraph"/>
-        <w:numPr>
-          <w:ilvl w:val="0"/>
-          <w:numId w:val="22"/>
-        </w:numPr>
-        <w:rPr>
-          <w:b/>
-        </w:rPr>
-      </w:pPr>
-      <w:r>
-        <w:rPr>
-          <w:rFonts w:hint="eastAsia"/>
-          <w:b/>
-        </w:rPr>
-        <w:lastRenderedPageBreak/>
-        <w:t>构造函数</w:t>
-      </w:r>
-      <w:r>
-        <w:rPr>
-          <w:rFonts w:hint="eastAsia"/>
-        </w:rPr>
-        <w:t>：</w:t>
-      </w:r>
-      <w:r>
-        <w:rPr>
-          <w:rFonts w:hint="eastAsia"/>
-        </w:rPr>
-        <w:t>传入左上角与右下角的位置坐标，构造矩形范围类。</w:t>
-      </w:r>
-      <w:r>
-        <w:rPr>
-          <w:rFonts w:hint="eastAsia"/>
-        </w:rPr>
-        <w:t>Rectangle</w:t>
-      </w:r>
-      <w:r>
-        <w:rPr>
-          <w:rFonts w:hint="eastAsia"/>
-        </w:rPr>
-        <w:t>由两个坐标点表示，分别为左上角与右下角。</w:t>
-      </w:r>
-    </w:p>
-    <w:p>
-      <w:pPr>
-        <w:pStyle w:val="ListParagraph"/>
-        <w:numPr>
-          <w:ilvl w:val="0"/>
-          <w:numId w:val="22"/>
-        </w:numPr>
-        <w:rPr>
-          <w:b/>
-        </w:rPr>
-      </w:pPr>
-      <w:proofErr w:type="spellStart"/>
-      <w:r>
-        <w:rPr>
-          <w:rFonts w:hint="eastAsia"/>
-          <w:b/>
-        </w:rPr>
-        <w:t>getLeftTop</w:t>
-      </w:r>
-      <w:proofErr w:type="spellEnd"/>
-      <w:r>
-        <w:rPr>
-          <w:rFonts w:hint="eastAsia"/>
-        </w:rPr>
-        <w:t>：</w:t>
-      </w:r>
-      <w:r>
-        <w:rPr>
-          <w:rFonts w:hint="eastAsia"/>
-        </w:rPr>
-        <w:t>返回左上角位置。</w:t>
-      </w:r>
-    </w:p>
-    <w:p>
-      <w:pPr>
-        <w:pStyle w:val="ListParagraph"/>
-        <w:numPr>
-          <w:ilvl w:val="0"/>
-          <w:numId w:val="22"/>
-        </w:numPr>
-        <w:rPr>
-          <w:b/>
-        </w:rPr>
-      </w:pPr>
-      <w:proofErr w:type="spellStart"/>
-      <w:r>
-        <w:rPr>
-          <w:rFonts w:hint="eastAsia"/>
-          <w:b/>
-        </w:rPr>
-        <w:t>getRightBottom</w:t>
-      </w:r>
-      <w:proofErr w:type="spellEnd"/>
-      <w:r>
-        <w:rPr>
-          <w:rFonts w:hint="eastAsia"/>
-        </w:rPr>
-        <w:t>：</w:t>
-      </w:r>
-      <w:r>
-        <w:rPr>
-          <w:rFonts w:hint="eastAsia"/>
-        </w:rPr>
-        <w:t>返回右下角位置。</w:t>
-      </w:r>
-    </w:p>
-    <w:p>
-      <w:pPr>
-        <w:rPr>
-          <w:b/>
-        </w:rPr>
-      </w:pPr>
-    </w:p>
-    <w:p>
-      <w:pPr>
-        <w:pStyle w:val="Heading3"/>
-      </w:pPr>
-      <w:r>
-        <w:rPr>
-          <w:rFonts w:hint="eastAsia"/>
-        </w:rPr>
-        <w:t>函数细节（</w:t>
-      </w:r>
-      <w:proofErr w:type="spellStart"/>
-      <w:r>
-        <w:rPr>
-          <w:rFonts w:hint="eastAsia"/>
-        </w:rPr>
-        <w:t>PointArray</w:t>
-      </w:r>
-      <w:proofErr w:type="spellEnd"/>
-      <w:r>
-        <w:rPr>
-          <w:rFonts w:hint="eastAsia"/>
-        </w:rPr>
-        <w:t>）</w:t>
-      </w:r>
-    </w:p>
-    <w:p>
-      <w:pPr>
-        <w:pStyle w:val="ListParagraph"/>
-        <w:numPr>
-          <w:ilvl w:val="0"/>
-          <w:numId w:val="23"/>
-        </w:numPr>
-        <w:rPr>
-          <w:b/>
-        </w:rPr>
-      </w:pPr>
-      <w:r>
-        <w:rPr>
-          <w:rFonts w:hint="eastAsia"/>
-          <w:b/>
-        </w:rPr>
-        <w:t>构造函数</w:t>
-      </w:r>
-      <w:r>
-        <w:rPr>
-          <w:rFonts w:hint="eastAsia"/>
-        </w:rPr>
-        <w:t>：</w:t>
-      </w:r>
-      <w:r>
-        <w:rPr>
-          <w:rFonts w:hint="eastAsia"/>
-        </w:rPr>
-        <w:t>传入</w:t>
-      </w:r>
-      <w:r>
-        <w:rPr>
-          <w:rFonts w:hint="eastAsia"/>
-        </w:rPr>
-        <w:t>point</w:t>
-      </w:r>
-      <w:r>
-        <w:rPr>
-          <w:rFonts w:hint="eastAsia"/>
-        </w:rPr>
-        <w:t>的个数（后续支持聚合初始化）。</w:t>
-      </w:r>
-    </w:p>
-    <w:p>
-      <w:pPr>
-        <w:pStyle w:val="ListParagraph"/>
-        <w:numPr>
-          <w:ilvl w:val="0"/>
-          <w:numId w:val="23"/>
-        </w:numPr>
-        <w:rPr>
-          <w:b/>
-        </w:rPr>
-      </w:pPr>
-      <w:proofErr w:type="spellStart"/>
-      <w:r>
-        <w:rPr>
-          <w:rFonts w:hint="eastAsia"/>
-          <w:b/>
-        </w:rPr>
-        <w:t>isEmpty</w:t>
-      </w:r>
-      <w:proofErr w:type="spellEnd"/>
-      <w:r>
-        <w:rPr>
-          <w:rFonts w:hint="eastAsia"/>
-        </w:rPr>
-        <w:t>：</w:t>
-      </w:r>
-      <w:r>
-        <w:rPr>
-          <w:rFonts w:hint="eastAsia"/>
-        </w:rPr>
-        <w:t>检测数组是否为空。</w:t>
-      </w:r>
-    </w:p>
-    <w:p>
-      <w:pPr>
-        <w:pStyle w:val="ListParagraph"/>
-        <w:numPr>
-          <w:ilvl w:val="0"/>
-          <w:numId w:val="23"/>
-        </w:numPr>
-        <w:rPr>
-          <w:b/>
-        </w:rPr>
-      </w:pPr>
-      <w:proofErr w:type="spellStart"/>
-      <w:r>
-        <w:rPr>
-          <w:rFonts w:hint="eastAsia"/>
-          <w:b/>
-        </w:rPr>
-        <w:t>getSize</w:t>
-      </w:r>
-      <w:proofErr w:type="spellEnd"/>
-      <w:r>
-        <w:rPr>
-          <w:rFonts w:hint="eastAsia"/>
-        </w:rPr>
-        <w:t>：</w:t>
-      </w:r>
-      <w:r>
-        <w:rPr>
-          <w:rFonts w:hint="eastAsia"/>
-        </w:rPr>
-        <w:t>获取数组的大小。</w:t>
-      </w:r>
-    </w:p>
-    <w:p>
-      <w:pPr>
-        <w:pStyle w:val="ListParagraph"/>
-        <w:numPr>
-          <w:ilvl w:val="0"/>
-          <w:numId w:val="23"/>
-        </w:numPr>
-        <w:rPr>
-          <w:b/>
-        </w:rPr>
-      </w:pPr>
-      <w:proofErr w:type="spellStart"/>
-      <w:r>
-        <w:rPr>
-          <w:rFonts w:hint="eastAsia"/>
-          <w:b/>
-        </w:rPr>
-        <w:t>getAt</w:t>
-      </w:r>
-      <w:proofErr w:type="spellEnd"/>
-      <w:r>
-        <w:rPr>
-          <w:rFonts w:hint="eastAsia"/>
-        </w:rPr>
-        <w:t>：</w:t>
-      </w:r>
-      <w:r>
-        <w:rPr>
-          <w:rFonts w:hint="eastAsia"/>
-        </w:rPr>
-        <w:t>获取以传入参数为下标的</w:t>
-      </w:r>
-      <w:r>
-        <w:rPr>
-          <w:rFonts w:hint="eastAsia"/>
-        </w:rPr>
-        <w:t>point</w:t>
-      </w:r>
-      <w:r>
-        <w:rPr>
-          <w:rFonts w:hint="eastAsia"/>
-        </w:rPr>
-        <w:t>。</w:t>
-      </w:r>
-    </w:p>
-    <w:p>
-      <w:pPr>
-        <w:pStyle w:val="ListParagraph"/>
-        <w:numPr>
-          <w:ilvl w:val="0"/>
-          <w:numId w:val="23"/>
-        </w:numPr>
-        <w:rPr>
-          <w:b/>
-        </w:rPr>
-      </w:pPr>
-      <w:proofErr w:type="spellStart"/>
-      <w:r>
-        <w:rPr>
-          <w:rFonts w:hint="eastAsia"/>
-          <w:b/>
-        </w:rPr>
-        <w:t>appendPoint</w:t>
-      </w:r>
-      <w:proofErr w:type="spellEnd"/>
-      <w:r>
-        <w:rPr>
-          <w:rFonts w:hint="eastAsia"/>
-        </w:rPr>
-        <w:t>：</w:t>
-      </w:r>
-      <w:r>
-        <w:rPr>
-          <w:rFonts w:hint="eastAsia"/>
-        </w:rPr>
-        <w:t>在尾部追加</w:t>
-      </w:r>
-      <w:r>
-        <w:rPr>
-          <w:rFonts w:hint="eastAsia"/>
-        </w:rPr>
-        <w:t>point</w:t>
-      </w:r>
-      <w:r>
-        <w:rPr>
-          <w:rFonts w:hint="eastAsia"/>
-        </w:rPr>
-        <w:t>元素。</w:t>
-      </w:r>
-    </w:p>
-    <w:p>
-      <w:pPr>
-        <w:pStyle w:val="ListParagraph"/>
-        <w:numPr>
-          <w:ilvl w:val="0"/>
-          <w:numId w:val="23"/>
-        </w:numPr>
-        <w:rPr>
-          <w:b/>
-        </w:rPr>
-      </w:pPr>
-      <w:proofErr w:type="spellStart"/>
-      <w:r>
-        <w:rPr>
-          <w:rFonts w:hint="eastAsia"/>
-          <w:b/>
-        </w:rPr>
-        <w:t>assignTo</w:t>
-      </w:r>
-      <w:proofErr w:type="spellEnd"/>
-      <w:r>
-        <w:rPr>
-          <w:rFonts w:hint="eastAsia"/>
-        </w:rPr>
-        <w:t>：</w:t>
-      </w:r>
-      <w:r>
-        <w:rPr>
-          <w:rFonts w:hint="eastAsia"/>
-        </w:rPr>
-        <w:t>给某个元素赋值。</w:t>
-      </w:r>
-    </w:p>
-    <w:p>
-      <w:pPr>
-        <w:pStyle w:val="ListParagraph"/>
-        <w:numPr>
-          <w:ilvl w:val="0"/>
-          <w:numId w:val="23"/>
-        </w:numPr>
-        <w:rPr>
-          <w:b/>
-        </w:rPr>
-      </w:pPr>
-      <w:r>
-        <w:rPr>
-          <w:rFonts w:hint="eastAsia"/>
-          <w:b/>
-        </w:rPr>
-        <w:t>clear</w:t>
-      </w:r>
-      <w:r>
-        <w:rPr>
-          <w:rFonts w:hint="eastAsia"/>
-        </w:rPr>
-        <w:t>：</w:t>
-      </w:r>
-      <w:r>
-        <w:rPr>
-          <w:rFonts w:hint="eastAsia"/>
-        </w:rPr>
-        <w:t>清除数组。</w:t>
-      </w:r>
-    </w:p>
-    <w:p>
-      <w:pPr>
-        <w:rPr>
-          <w:b/>
-        </w:rPr>
-      </w:pPr>
-    </w:p>
-    <w:p>
-      <w:pPr>
-        <w:pStyle w:val="Heading3"/>
-      </w:pPr>
-      <w:r>
-        <w:rPr>
-          <w:rFonts w:hint="eastAsia"/>
-        </w:rPr>
-        <w:t>函数细节（</w:t>
-      </w:r>
-      <w:r>
-        <w:rPr>
-          <w:rFonts w:hint="eastAsia"/>
-        </w:rPr>
-        <w:t>Geometry</w:t>
-      </w:r>
-      <w:r>
-        <w:rPr>
-          <w:rFonts w:hint="eastAsia"/>
-        </w:rPr>
-        <w:t>）</w:t>
-      </w:r>
-    </w:p>
-    <w:p>
-      <w:pPr>
-        <w:pStyle w:val="ListParagraph"/>
-        <w:numPr>
-          <w:ilvl w:val="0"/>
-          <w:numId w:val="24"/>
-        </w:numPr>
-      </w:pPr>
-      <w:proofErr w:type="spellStart"/>
-      <w:r>
-        <w:rPr>
-          <w:rFonts w:hint="eastAsia"/>
-          <w:b/>
-        </w:rPr>
-        <w:t>getColor</w:t>
-      </w:r>
-      <w:proofErr w:type="spellEnd"/>
-      <w:r>
-        <w:rPr>
-          <w:rFonts w:hint="eastAsia"/>
-        </w:rPr>
-        <w:t>（静态）</w:t>
-      </w:r>
-      <w:r>
-        <w:rPr>
-          <w:rFonts w:hint="eastAsia"/>
-        </w:rPr>
-        <w:t>：获取当前的颜色设置。</w:t>
-      </w:r>
-    </w:p>
-    <w:p>
-      <w:pPr>
-        <w:pStyle w:val="ListParagraph"/>
-        <w:numPr>
-          <w:ilvl w:val="0"/>
-          <w:numId w:val="24"/>
-        </w:numPr>
-      </w:pPr>
-      <w:proofErr w:type="spellStart"/>
-      <w:r>
-        <w:rPr>
-          <w:rFonts w:hint="eastAsia"/>
-          <w:b/>
-        </w:rPr>
-        <w:t>setColor</w:t>
-      </w:r>
-      <w:proofErr w:type="spellEnd"/>
-      <w:r>
-        <w:rPr>
-          <w:rFonts w:hint="eastAsia"/>
-        </w:rPr>
-        <w:t>（静态）</w:t>
-      </w:r>
-      <w:r>
-        <w:rPr>
-          <w:rFonts w:hint="eastAsia"/>
-        </w:rPr>
-        <w:t>：</w:t>
-      </w:r>
-      <w:r>
-        <w:rPr>
-          <w:rFonts w:hint="eastAsia"/>
-        </w:rPr>
-        <w:t>设置颜色。</w:t>
-      </w:r>
-    </w:p>
-    <w:p>
-      <w:pPr>
-        <w:pStyle w:val="ListParagraph"/>
-        <w:numPr>
-          <w:ilvl w:val="0"/>
-          <w:numId w:val="24"/>
-        </w:numPr>
-      </w:pPr>
-      <w:proofErr w:type="spellStart"/>
-      <w:r>
-        <w:rPr>
-          <w:rFonts w:hint="eastAsia"/>
-          <w:b/>
-        </w:rPr>
-        <w:t>drawXXX</w:t>
-      </w:r>
-      <w:proofErr w:type="spellEnd"/>
-      <w:r>
-        <w:rPr>
-          <w:rFonts w:hint="eastAsia"/>
-        </w:rPr>
-        <w:t>（静态）</w:t>
-      </w:r>
-      <w:r>
-        <w:rPr>
-          <w:rFonts w:hint="eastAsia"/>
-        </w:rPr>
-        <w:t>：集合图形绘制系列函数。</w:t>
-      </w:r>
-    </w:p>
-    <w:p>
-      <w:pPr>
-        <w:rPr>
-          <w:rFonts w:asciiTheme="majorHAnsi" w:eastAsiaTheme="majorEastAsia" w:hAnsiTheme="majorHAnsi" w:cstheme="majorBidi"/>
-          <w:color w:val="000000" w:themeColor="text1"/>
-          <w:sz w:val="44"/>
-          <w:szCs w:val="26"/>
-        </w:rPr>
-      </w:pPr>
-      <w:r>
-        <w:br w:type="page"/>
-      </w:r>
-    </w:p>
-    <w:p>
-      <w:pPr>
-        <w:pStyle w:val="Heading2"/>
-      </w:pPr>
-      <w:r>
-        <w:rPr>
-          <w:rFonts w:hint="eastAsia"/>
-        </w:rPr>
-        <w:lastRenderedPageBreak/>
-        <w:t>Text</w:t>
-      </w:r>
-    </w:p>
-    <w:p>
-      <w:r>
-        <w:rPr>
-          <w:rFonts w:hint="eastAsia"/>
-        </w:rPr>
-        <w:t>该模块为文本支持模块，</w:t>
-      </w:r>
-      <w:r>
-        <w:rPr>
-          <w:rFonts w:hint="eastAsia"/>
-        </w:rPr>
-        <w:t>假定文本与以</w:t>
-      </w:r>
-      <w:r>
-        <w:rPr>
-          <w:rFonts w:hint="eastAsia"/>
-        </w:rPr>
-        <w:t>下属性相关联：</w:t>
-      </w:r>
-    </w:p>
-    <w:p>
-      <w:pPr>
-        <w:pStyle w:val="ListParagraph"/>
-        <w:numPr>
-          <w:ilvl w:val="0"/>
-          <w:numId w:val="14"/>
-        </w:numPr>
-      </w:pPr>
-      <w:r>
-        <w:rPr>
-          <w:rFonts w:hint="eastAsia"/>
-        </w:rPr>
-        <w:t>字体，包括字体类别</w:t>
-      </w:r>
-      <w:r>
-        <w:rPr>
-          <w:rFonts w:hint="eastAsia"/>
-        </w:rPr>
-        <w:t>、大小</w:t>
-      </w:r>
-      <w:r>
-        <w:rPr>
-          <w:rFonts w:hint="eastAsia"/>
-        </w:rPr>
-        <w:t>、样式（斜体，加粗等）</w:t>
-      </w:r>
-    </w:p>
-    <w:p>
-      <w:pPr>
-        <w:pStyle w:val="ListParagraph"/>
-        <w:numPr>
-          <w:ilvl w:val="0"/>
-          <w:numId w:val="14"/>
-        </w:numPr>
-      </w:pPr>
-      <w:r>
-        <w:rPr>
-          <w:rFonts w:hint="eastAsia"/>
-        </w:rPr>
-        <w:t>颜色</w:t>
-      </w:r>
-      <w:r>
-        <w:rPr>
-          <w:rFonts w:hint="eastAsia"/>
-        </w:rPr>
-        <w:t>，包括字体颜色、背景填充</w:t>
-      </w:r>
-      <w:r>
-        <w:rPr>
-          <w:rFonts w:hint="eastAsia"/>
-        </w:rPr>
-        <w:t>颜色</w:t>
-      </w:r>
-    </w:p>
-    <w:p>
-      <w:pPr>
-        <w:pStyle w:val="ListParagraph"/>
-        <w:numPr>
-          <w:ilvl w:val="0"/>
-          <w:numId w:val="14"/>
-        </w:numPr>
-      </w:pPr>
-      <w:r>
-        <w:rPr>
-          <w:rFonts w:hint="eastAsia"/>
-        </w:rPr>
-        <w:t>位置</w:t>
-      </w:r>
-    </w:p>
-    <w:p>
-      <w:pPr>
-        <w:pStyle w:val="ListParagraph"/>
-        <w:numPr>
-          <w:ilvl w:val="0"/>
-          <w:numId w:val="14"/>
-        </w:numPr>
-      </w:pPr>
-      <w:r>
-        <w:rPr>
-          <w:rFonts w:hint="eastAsia"/>
-        </w:rPr>
-        <w:t>输出</w:t>
-      </w:r>
-      <w:r>
-        <w:rPr>
-          <w:rFonts w:hint="eastAsia"/>
-        </w:rPr>
-        <w:t>区域（以矩形表示）</w:t>
-      </w:r>
-    </w:p>
-    <w:p/>
-    <w:p>
-      <w:pPr>
-        <w:pStyle w:val="Heading3"/>
-      </w:pPr>
-      <w:r>
-        <w:rPr>
-          <w:rFonts w:hint="eastAsia"/>
-        </w:rPr>
-        <w:t>UML</w:t>
-      </w:r>
-      <w:r>
-        <w:rPr>
-          <w:rFonts w:hint="eastAsia"/>
-        </w:rPr>
-        <w:t>图</w:t>
-      </w:r>
-    </w:p>
-    <w:p>
-      <w:pPr>
-        <w:rPr>
-          <w:rFonts w:hint="eastAsia"/>
-        </w:rPr>
-      </w:pPr>
-      <w:r>
-        <w:rPr>
-          <w:rFonts w:hint="eastAsia"/>
-          <w:noProof/>
-        </w:rPr>
-        <w:drawing>
-          <wp:inline distT="0" distB="0" distL="0" distR="0">
-            <wp:extent cx="5943600" cy="3622675"/>
-            <wp:effectExtent l="0" t="0" r="0" b="0"/>
-            <wp:docPr id="4" name="Picture 4"/>
-            <wp:cNvGraphicFramePr>
-              <a:graphicFrameLocks xmlns:a="http://schemas.openxmlformats.org/drawingml/2006/main" noChangeAspect="1"/>
-            </wp:cNvGraphicFramePr>
-            <a:graphic xmlns:a="http://schemas.openxmlformats.org/drawingml/2006/main">
-              <a:graphicData uri="http://schemas.openxmlformats.org/drawingml/2006/picture">
-                <pic:pic xmlns:pic="http://schemas.openxmlformats.org/drawingml/2006/picture">
-                  <pic:nvPicPr>
-                    <pic:cNvPr id="4" name="Untitled.png"/>
+                    <pic:cNvPr id="16" name="Untitled.png"/>
                     <pic:cNvPicPr/>
                   </pic:nvPicPr>
                   <pic:blipFill>
@@ -3343,7 +2490,7 @@
                   <pic:spPr>
                     <a:xfrm>
                       <a:off x="0" y="0"/>
-                      <a:ext cx="5943600" cy="3622675"/>
+                      <a:ext cx="5830114" cy="3105583"/>
                     </a:xfrm>
                     <a:prstGeom prst="rect">
                       <a:avLst/>
@@ -3356,6 +2503,164 @@
         </w:drawing>
       </w:r>
     </w:p>
+    <w:p>
+      <w:pPr>
+        <w:pStyle w:val="Heading3"/>
+      </w:pPr>
+      <w:r>
+        <w:rPr>
+          <w:rFonts w:hint="eastAsia"/>
+        </w:rPr>
+        <w:t>函数细节（</w:t>
+      </w:r>
+      <w:r>
+        <w:rPr>
+          <w:rFonts w:hint="eastAsia"/>
+        </w:rPr>
+        <w:t>Point</w:t>
+      </w:r>
+      <w:r>
+        <w:rPr>
+          <w:rFonts w:hint="eastAsia"/>
+        </w:rPr>
+        <w:t>）</w:t>
+      </w:r>
+    </w:p>
+    <w:p>
+      <w:pPr>
+        <w:pStyle w:val="ListParagraph"/>
+        <w:numPr>
+          <w:ilvl w:val="0"/>
+          <w:numId w:val="20"/>
+        </w:numPr>
+      </w:pPr>
+      <w:r>
+        <w:rPr>
+          <w:rFonts w:hint="eastAsia"/>
+          <w:b/>
+        </w:rPr>
+        <w:t>构造函数</w:t>
+      </w:r>
+      <w:r>
+        <w:rPr>
+          <w:rFonts w:hint="eastAsia"/>
+        </w:rPr>
+        <w:t>：传入</w:t>
+      </w:r>
+      <w:r>
+        <w:rPr>
+          <w:rFonts w:hint="eastAsia"/>
+        </w:rPr>
+        <w:t>x</w:t>
+      </w:r>
+      <w:r>
+        <w:rPr>
+          <w:rFonts w:hint="eastAsia"/>
+        </w:rPr>
+        <w:t>、</w:t>
+      </w:r>
+      <w:r>
+        <w:rPr>
+          <w:rFonts w:hint="eastAsia"/>
+        </w:rPr>
+        <w:t>y</w:t>
+      </w:r>
+      <w:r>
+        <w:rPr>
+          <w:rFonts w:hint="eastAsia"/>
+        </w:rPr>
+        <w:t>轴的坐标，构造</w:t>
+      </w:r>
+      <w:r>
+        <w:rPr>
+          <w:rFonts w:hint="eastAsia"/>
+        </w:rPr>
+        <w:t>Point</w:t>
+      </w:r>
+      <w:r>
+        <w:rPr>
+          <w:rFonts w:hint="eastAsia"/>
+        </w:rPr>
+        <w:t>类。</w:t>
+      </w:r>
+    </w:p>
+    <w:p>
+      <w:pPr>
+        <w:pStyle w:val="ListParagraph"/>
+        <w:numPr>
+          <w:ilvl w:val="0"/>
+          <w:numId w:val="20"/>
+        </w:numPr>
+      </w:pPr>
+      <w:proofErr w:type="spellStart"/>
+      <w:r>
+        <w:rPr>
+          <w:b/>
+        </w:rPr>
+        <w:t>getX</w:t>
+      </w:r>
+      <w:proofErr w:type="spellEnd"/>
+      <w:r>
+        <w:rPr>
+          <w:rFonts w:hint="eastAsia"/>
+        </w:rPr>
+        <w:t>：返回</w:t>
+      </w:r>
+      <w:r>
+        <w:rPr>
+          <w:rFonts w:hint="eastAsia"/>
+        </w:rPr>
+        <w:t>x</w:t>
+      </w:r>
+      <w:r>
+        <w:rPr>
+          <w:rFonts w:hint="eastAsia"/>
+        </w:rPr>
+        <w:t>轴的坐标。</w:t>
+      </w:r>
+    </w:p>
+    <w:p>
+      <w:pPr>
+        <w:pStyle w:val="ListParagraph"/>
+        <w:numPr>
+          <w:ilvl w:val="0"/>
+          <w:numId w:val="20"/>
+        </w:numPr>
+      </w:pPr>
+      <w:proofErr w:type="spellStart"/>
+      <w:r>
+        <w:rPr>
+          <w:rFonts w:hint="eastAsia"/>
+          <w:b/>
+        </w:rPr>
+        <w:t>getY</w:t>
+      </w:r>
+      <w:proofErr w:type="spellEnd"/>
+      <w:r>
+        <w:rPr>
+          <w:rFonts w:hint="eastAsia"/>
+        </w:rPr>
+        <w:t>：</w:t>
+      </w:r>
+      <w:r>
+        <w:rPr>
+          <w:rFonts w:hint="eastAsia"/>
+        </w:rPr>
+        <w:t>返回</w:t>
+      </w:r>
+      <w:r>
+        <w:rPr>
+          <w:rFonts w:hint="eastAsia"/>
+        </w:rPr>
+        <w:t>y</w:t>
+      </w:r>
+      <w:r>
+        <w:rPr>
+          <w:rFonts w:hint="eastAsia"/>
+        </w:rPr>
+        <w:t>轴的坐标。</w:t>
+      </w:r>
+    </w:p>
     <w:p/>
     <w:p>
       <w:pPr>
@@ -3365,6 +2670,868 @@
         <w:rPr>
           <w:rFonts w:hint="eastAsia"/>
         </w:rPr>
+        <w:t>函数细节（</w:t>
+      </w:r>
+      <w:r>
+        <w:t>Region</w:t>
+      </w:r>
+      <w:r>
+        <w:rPr>
+          <w:rFonts w:hint="eastAsia"/>
+        </w:rPr>
+        <w:t>）</w:t>
+      </w:r>
+      <w:r>
+        <w:br w:type="page"/>
+      </w:r>
+    </w:p>
+    <w:p>
+      <w:pPr>
+        <w:pStyle w:val="ListParagraph"/>
+        <w:numPr>
+          <w:ilvl w:val="0"/>
+          <w:numId w:val="22"/>
+        </w:numPr>
+        <w:rPr>
+          <w:b/>
+        </w:rPr>
+      </w:pPr>
+      <w:r>
+        <w:rPr>
+          <w:rFonts w:hint="eastAsia"/>
+          <w:b/>
+        </w:rPr>
+        <w:lastRenderedPageBreak/>
+        <w:t>构造函数</w:t>
+      </w:r>
+      <w:r>
+        <w:rPr>
+          <w:rFonts w:hint="eastAsia"/>
+        </w:rPr>
+        <w:t>：</w:t>
+      </w:r>
+      <w:r>
+        <w:rPr>
+          <w:rFonts w:hint="eastAsia"/>
+        </w:rPr>
+        <w:t>传入左上角与右下角的位置坐标，构造区域</w:t>
+      </w:r>
+      <w:r>
+        <w:rPr>
+          <w:rFonts w:hint="eastAsia"/>
+        </w:rPr>
+        <w:t>范围类。</w:t>
+      </w:r>
+      <w:r>
+        <w:rPr>
+          <w:rFonts w:hint="eastAsia"/>
+        </w:rPr>
+        <w:t>Region</w:t>
+      </w:r>
+      <w:r>
+        <w:rPr>
+          <w:rFonts w:hint="eastAsia"/>
+        </w:rPr>
+        <w:t>由两个坐标点表示，分别为左上角与右下角。</w:t>
+      </w:r>
+    </w:p>
+    <w:p>
+      <w:pPr>
+        <w:pStyle w:val="ListParagraph"/>
+        <w:numPr>
+          <w:ilvl w:val="0"/>
+          <w:numId w:val="22"/>
+        </w:numPr>
+        <w:rPr>
+          <w:b/>
+        </w:rPr>
+      </w:pPr>
+      <w:proofErr w:type="spellStart"/>
+      <w:r>
+        <w:rPr>
+          <w:rFonts w:hint="eastAsia"/>
+          <w:b/>
+        </w:rPr>
+        <w:t>getLeftTop</w:t>
+      </w:r>
+      <w:proofErr w:type="spellEnd"/>
+      <w:r>
+        <w:rPr>
+          <w:rFonts w:hint="eastAsia"/>
+        </w:rPr>
+        <w:t>：</w:t>
+      </w:r>
+      <w:r>
+        <w:rPr>
+          <w:rFonts w:hint="eastAsia"/>
+        </w:rPr>
+        <w:t>返回左上角位置。</w:t>
+      </w:r>
+    </w:p>
+    <w:p>
+      <w:pPr>
+        <w:pStyle w:val="ListParagraph"/>
+        <w:numPr>
+          <w:ilvl w:val="0"/>
+          <w:numId w:val="22"/>
+        </w:numPr>
+        <w:rPr>
+          <w:b/>
+        </w:rPr>
+      </w:pPr>
+      <w:proofErr w:type="spellStart"/>
+      <w:r>
+        <w:rPr>
+          <w:rFonts w:hint="eastAsia"/>
+          <w:b/>
+        </w:rPr>
+        <w:t>getRightBottom</w:t>
+      </w:r>
+      <w:proofErr w:type="spellEnd"/>
+      <w:r>
+        <w:rPr>
+          <w:rFonts w:hint="eastAsia"/>
+        </w:rPr>
+        <w:t>：</w:t>
+      </w:r>
+      <w:r>
+        <w:rPr>
+          <w:rFonts w:hint="eastAsia"/>
+        </w:rPr>
+        <w:t>返回右下角位置。</w:t>
+      </w:r>
+    </w:p>
+    <w:p>
+      <w:pPr>
+        <w:rPr>
+          <w:b/>
+        </w:rPr>
+      </w:pPr>
+    </w:p>
+    <w:p>
+      <w:pPr>
+        <w:pStyle w:val="Heading3"/>
+      </w:pPr>
+      <w:r>
+        <w:rPr>
+          <w:rFonts w:hint="eastAsia"/>
+        </w:rPr>
+        <w:t>函数细节（</w:t>
+      </w:r>
+      <w:r>
+        <w:rPr>
+          <w:rFonts w:hint="eastAsia"/>
+        </w:rPr>
+        <w:t>Rectangle</w:t>
+      </w:r>
+      <w:r>
+        <w:rPr>
+          <w:rFonts w:hint="eastAsia"/>
+        </w:rPr>
+        <w:t>）</w:t>
+      </w:r>
+    </w:p>
+    <w:p>
+      <w:pPr>
+        <w:pStyle w:val="ListParagraph"/>
+        <w:numPr>
+          <w:ilvl w:val="0"/>
+          <w:numId w:val="32"/>
+        </w:numPr>
+      </w:pPr>
+      <w:r>
+        <w:rPr>
+          <w:rFonts w:hint="eastAsia"/>
+          <w:b/>
+        </w:rPr>
+        <w:t>构造函数</w:t>
+      </w:r>
+      <w:r>
+        <w:rPr>
+          <w:rFonts w:hint="eastAsia"/>
+        </w:rPr>
+        <w:t>：传入长、宽，构造矩形。</w:t>
+      </w:r>
+    </w:p>
+    <w:p>
+      <w:pPr>
+        <w:pStyle w:val="ListParagraph"/>
+        <w:numPr>
+          <w:ilvl w:val="0"/>
+          <w:numId w:val="32"/>
+        </w:numPr>
+      </w:pPr>
+      <w:proofErr w:type="spellStart"/>
+      <w:r>
+        <w:rPr>
+          <w:rFonts w:hint="eastAsia"/>
+          <w:b/>
+        </w:rPr>
+        <w:t>getWidth</w:t>
+      </w:r>
+      <w:proofErr w:type="spellEnd"/>
+      <w:r>
+        <w:rPr>
+          <w:rFonts w:hint="eastAsia"/>
+        </w:rPr>
+        <w:t>：获取宽。</w:t>
+      </w:r>
+    </w:p>
+    <w:p>
+      <w:pPr>
+        <w:pStyle w:val="ListParagraph"/>
+        <w:numPr>
+          <w:ilvl w:val="0"/>
+          <w:numId w:val="32"/>
+        </w:numPr>
+      </w:pPr>
+      <w:proofErr w:type="spellStart"/>
+      <w:r>
+        <w:rPr>
+          <w:rFonts w:hint="eastAsia"/>
+          <w:b/>
+        </w:rPr>
+        <w:t>getHeight</w:t>
+      </w:r>
+      <w:proofErr w:type="spellEnd"/>
+      <w:r>
+        <w:rPr>
+          <w:rFonts w:hint="eastAsia"/>
+        </w:rPr>
+        <w:t>：获取长。</w:t>
+      </w:r>
+    </w:p>
+    <w:p>
+      <w:pPr>
+        <w:rPr>
+          <w:b/>
+        </w:rPr>
+      </w:pPr>
+    </w:p>
+    <w:p>
+      <w:pPr>
+        <w:pStyle w:val="Heading3"/>
+      </w:pPr>
+      <w:r>
+        <w:rPr>
+          <w:rFonts w:hint="eastAsia"/>
+        </w:rPr>
+        <w:t>函数细节（</w:t>
+      </w:r>
+      <w:proofErr w:type="spellStart"/>
+      <w:r>
+        <w:rPr>
+          <w:rFonts w:hint="eastAsia"/>
+        </w:rPr>
+        <w:t>PointArray</w:t>
+      </w:r>
+      <w:proofErr w:type="spellEnd"/>
+      <w:r>
+        <w:rPr>
+          <w:rFonts w:hint="eastAsia"/>
+        </w:rPr>
+        <w:t>）</w:t>
+      </w:r>
+    </w:p>
+    <w:p>
+      <w:pPr>
+        <w:pStyle w:val="ListParagraph"/>
+        <w:numPr>
+          <w:ilvl w:val="0"/>
+          <w:numId w:val="23"/>
+        </w:numPr>
+        <w:rPr>
+          <w:b/>
+        </w:rPr>
+      </w:pPr>
+      <w:r>
+        <w:rPr>
+          <w:rFonts w:hint="eastAsia"/>
+          <w:b/>
+        </w:rPr>
+        <w:t>构造函数</w:t>
+      </w:r>
+      <w:r>
+        <w:rPr>
+          <w:rFonts w:hint="eastAsia"/>
+        </w:rPr>
+        <w:t>：</w:t>
+      </w:r>
+      <w:r>
+        <w:rPr>
+          <w:rFonts w:hint="eastAsia"/>
+        </w:rPr>
+        <w:t>传入</w:t>
+      </w:r>
+      <w:r>
+        <w:rPr>
+          <w:rFonts w:hint="eastAsia"/>
+        </w:rPr>
+        <w:t>point</w:t>
+      </w:r>
+      <w:r>
+        <w:rPr>
+          <w:rFonts w:hint="eastAsia"/>
+        </w:rPr>
+        <w:t>的个数（后续支持聚合初始化）。</w:t>
+      </w:r>
+    </w:p>
+    <w:p>
+      <w:pPr>
+        <w:pStyle w:val="ListParagraph"/>
+        <w:numPr>
+          <w:ilvl w:val="0"/>
+          <w:numId w:val="23"/>
+        </w:numPr>
+        <w:rPr>
+          <w:b/>
+        </w:rPr>
+      </w:pPr>
+      <w:proofErr w:type="spellStart"/>
+      <w:r>
+        <w:rPr>
+          <w:rFonts w:hint="eastAsia"/>
+          <w:b/>
+        </w:rPr>
+        <w:t>isEmpty</w:t>
+      </w:r>
+      <w:proofErr w:type="spellEnd"/>
+      <w:r>
+        <w:rPr>
+          <w:rFonts w:hint="eastAsia"/>
+        </w:rPr>
+        <w:t>：</w:t>
+      </w:r>
+      <w:r>
+        <w:rPr>
+          <w:rFonts w:hint="eastAsia"/>
+        </w:rPr>
+        <w:t>检测数组是否为空。</w:t>
+      </w:r>
+    </w:p>
+    <w:p>
+      <w:pPr>
+        <w:pStyle w:val="ListParagraph"/>
+        <w:numPr>
+          <w:ilvl w:val="0"/>
+          <w:numId w:val="23"/>
+        </w:numPr>
+        <w:rPr>
+          <w:b/>
+        </w:rPr>
+      </w:pPr>
+      <w:proofErr w:type="spellStart"/>
+      <w:r>
+        <w:rPr>
+          <w:rFonts w:hint="eastAsia"/>
+          <w:b/>
+        </w:rPr>
+        <w:t>getSize</w:t>
+      </w:r>
+      <w:proofErr w:type="spellEnd"/>
+      <w:r>
+        <w:rPr>
+          <w:rFonts w:hint="eastAsia"/>
+        </w:rPr>
+        <w:t>：</w:t>
+      </w:r>
+      <w:r>
+        <w:rPr>
+          <w:rFonts w:hint="eastAsia"/>
+        </w:rPr>
+        <w:t>获取数组的大小。</w:t>
+      </w:r>
+    </w:p>
+    <w:p>
+      <w:pPr>
+        <w:pStyle w:val="ListParagraph"/>
+        <w:numPr>
+          <w:ilvl w:val="0"/>
+          <w:numId w:val="23"/>
+        </w:numPr>
+        <w:rPr>
+          <w:b/>
+        </w:rPr>
+      </w:pPr>
+      <w:proofErr w:type="spellStart"/>
+      <w:r>
+        <w:rPr>
+          <w:rFonts w:hint="eastAsia"/>
+          <w:b/>
+        </w:rPr>
+        <w:t>getAt</w:t>
+      </w:r>
+      <w:proofErr w:type="spellEnd"/>
+      <w:r>
+        <w:rPr>
+          <w:rFonts w:hint="eastAsia"/>
+        </w:rPr>
+        <w:t>：</w:t>
+      </w:r>
+      <w:r>
+        <w:rPr>
+          <w:rFonts w:hint="eastAsia"/>
+        </w:rPr>
+        <w:t>获取以传入参数为下标的</w:t>
+      </w:r>
+      <w:r>
+        <w:rPr>
+          <w:rFonts w:hint="eastAsia"/>
+        </w:rPr>
+        <w:t>point</w:t>
+      </w:r>
+      <w:r>
+        <w:rPr>
+          <w:rFonts w:hint="eastAsia"/>
+        </w:rPr>
+        <w:t>。</w:t>
+      </w:r>
+    </w:p>
+    <w:p>
+      <w:pPr>
+        <w:pStyle w:val="ListParagraph"/>
+        <w:numPr>
+          <w:ilvl w:val="0"/>
+          <w:numId w:val="23"/>
+        </w:numPr>
+        <w:rPr>
+          <w:b/>
+        </w:rPr>
+      </w:pPr>
+      <w:proofErr w:type="spellStart"/>
+      <w:r>
+        <w:rPr>
+          <w:rFonts w:hint="eastAsia"/>
+          <w:b/>
+        </w:rPr>
+        <w:t>appendPoint</w:t>
+      </w:r>
+      <w:proofErr w:type="spellEnd"/>
+      <w:r>
+        <w:rPr>
+          <w:rFonts w:hint="eastAsia"/>
+        </w:rPr>
+        <w:t>：</w:t>
+      </w:r>
+      <w:r>
+        <w:rPr>
+          <w:rFonts w:hint="eastAsia"/>
+        </w:rPr>
+        <w:t>在尾部追加</w:t>
+      </w:r>
+      <w:r>
+        <w:rPr>
+          <w:rFonts w:hint="eastAsia"/>
+        </w:rPr>
+        <w:t>point</w:t>
+      </w:r>
+      <w:r>
+        <w:rPr>
+          <w:rFonts w:hint="eastAsia"/>
+        </w:rPr>
+        <w:t>元素。</w:t>
+      </w:r>
+    </w:p>
+    <w:p>
+      <w:pPr>
+        <w:pStyle w:val="ListParagraph"/>
+        <w:numPr>
+          <w:ilvl w:val="0"/>
+          <w:numId w:val="23"/>
+        </w:numPr>
+        <w:rPr>
+          <w:b/>
+        </w:rPr>
+      </w:pPr>
+      <w:proofErr w:type="spellStart"/>
+      <w:r>
+        <w:rPr>
+          <w:rFonts w:hint="eastAsia"/>
+          <w:b/>
+        </w:rPr>
+        <w:t>assignTo</w:t>
+      </w:r>
+      <w:proofErr w:type="spellEnd"/>
+      <w:r>
+        <w:rPr>
+          <w:rFonts w:hint="eastAsia"/>
+        </w:rPr>
+        <w:t>：</w:t>
+      </w:r>
+      <w:r>
+        <w:rPr>
+          <w:rFonts w:hint="eastAsia"/>
+        </w:rPr>
+        <w:t>给某个元素赋值。</w:t>
+      </w:r>
+    </w:p>
+    <w:p>
+      <w:pPr>
+        <w:pStyle w:val="ListParagraph"/>
+        <w:numPr>
+          <w:ilvl w:val="0"/>
+          <w:numId w:val="23"/>
+        </w:numPr>
+        <w:rPr>
+          <w:b/>
+        </w:rPr>
+      </w:pPr>
+      <w:r>
+        <w:rPr>
+          <w:rFonts w:hint="eastAsia"/>
+          <w:b/>
+        </w:rPr>
+        <w:t>clear</w:t>
+      </w:r>
+      <w:r>
+        <w:rPr>
+          <w:rFonts w:hint="eastAsia"/>
+        </w:rPr>
+        <w:t>：</w:t>
+      </w:r>
+      <w:r>
+        <w:rPr>
+          <w:rFonts w:hint="eastAsia"/>
+        </w:rPr>
+        <w:t>清除数组。</w:t>
+      </w:r>
+    </w:p>
+    <w:p>
+      <w:pPr>
+        <w:rPr>
+          <w:b/>
+        </w:rPr>
+      </w:pPr>
+    </w:p>
+    <w:p>
+      <w:pPr>
+        <w:pStyle w:val="Heading3"/>
+      </w:pPr>
+      <w:r>
+        <w:rPr>
+          <w:rFonts w:hint="eastAsia"/>
+        </w:rPr>
+        <w:t>函数细节（</w:t>
+      </w:r>
+      <w:r>
+        <w:rPr>
+          <w:rFonts w:hint="eastAsia"/>
+        </w:rPr>
+        <w:t>Geometry</w:t>
+      </w:r>
+      <w:r>
+        <w:rPr>
+          <w:rFonts w:hint="eastAsia"/>
+        </w:rPr>
+        <w:t>）</w:t>
+      </w:r>
+    </w:p>
+    <w:p>
+      <w:pPr>
+        <w:pStyle w:val="ListParagraph"/>
+        <w:numPr>
+          <w:ilvl w:val="0"/>
+          <w:numId w:val="24"/>
+        </w:numPr>
+      </w:pPr>
+      <w:proofErr w:type="spellStart"/>
+      <w:r>
+        <w:rPr>
+          <w:rFonts w:hint="eastAsia"/>
+          <w:b/>
+        </w:rPr>
+        <w:t>getColor</w:t>
+      </w:r>
+      <w:proofErr w:type="spellEnd"/>
+      <w:r>
+        <w:rPr>
+          <w:rFonts w:hint="eastAsia"/>
+        </w:rPr>
+        <w:t>（静态）</w:t>
+      </w:r>
+      <w:r>
+        <w:rPr>
+          <w:rFonts w:hint="eastAsia"/>
+        </w:rPr>
+        <w:t>：获取当前的颜色设置。</w:t>
+      </w:r>
+    </w:p>
+    <w:p>
+      <w:pPr>
+        <w:pStyle w:val="ListParagraph"/>
+        <w:numPr>
+          <w:ilvl w:val="0"/>
+          <w:numId w:val="24"/>
+        </w:numPr>
+      </w:pPr>
+      <w:proofErr w:type="spellStart"/>
+      <w:r>
+        <w:rPr>
+          <w:rFonts w:hint="eastAsia"/>
+          <w:b/>
+        </w:rPr>
+        <w:t>setColor</w:t>
+      </w:r>
+      <w:proofErr w:type="spellEnd"/>
+      <w:r>
+        <w:rPr>
+          <w:rFonts w:hint="eastAsia"/>
+        </w:rPr>
+        <w:t>（静态）</w:t>
+      </w:r>
+      <w:r>
+        <w:rPr>
+          <w:rFonts w:hint="eastAsia"/>
+        </w:rPr>
+        <w:t>：</w:t>
+      </w:r>
+      <w:r>
+        <w:rPr>
+          <w:rFonts w:hint="eastAsia"/>
+        </w:rPr>
+        <w:t>设置颜色。</w:t>
+      </w:r>
+    </w:p>
+    <w:p>
+      <w:pPr>
+        <w:pStyle w:val="ListParagraph"/>
+        <w:numPr>
+          <w:ilvl w:val="0"/>
+          <w:numId w:val="24"/>
+        </w:numPr>
+      </w:pPr>
+      <w:proofErr w:type="spellStart"/>
+      <w:r>
+        <w:rPr>
+          <w:rFonts w:hint="eastAsia"/>
+          <w:b/>
+        </w:rPr>
+        <w:t>drawXXX</w:t>
+      </w:r>
+      <w:proofErr w:type="spellEnd"/>
+      <w:r>
+        <w:rPr>
+          <w:rFonts w:hint="eastAsia"/>
+        </w:rPr>
+        <w:t>（静态）</w:t>
+      </w:r>
+      <w:r>
+        <w:rPr>
+          <w:rFonts w:hint="eastAsia"/>
+        </w:rPr>
+        <w:t>：集合图形绘制系列函数。</w:t>
+      </w:r>
+    </w:p>
+    <w:p>
+      <w:pPr>
+        <w:rPr>
+          <w:rFonts w:asciiTheme="majorHAnsi" w:eastAsiaTheme="majorEastAsia" w:hAnsiTheme="majorHAnsi" w:cstheme="majorBidi"/>
+          <w:color w:val="000000" w:themeColor="text1"/>
+          <w:sz w:val="44"/>
+          <w:szCs w:val="26"/>
+        </w:rPr>
+      </w:pPr>
+      <w:r>
+        <w:br w:type="page"/>
+      </w:r>
+    </w:p>
+    <w:p>
+      <w:pPr>
+        <w:pStyle w:val="Heading2"/>
+      </w:pPr>
+      <w:r>
+        <w:rPr>
+          <w:rFonts w:hint="eastAsia"/>
+        </w:rPr>
+        <w:lastRenderedPageBreak/>
+        <w:t>Text</w:t>
+      </w:r>
+    </w:p>
+    <w:p>
+      <w:r>
+        <w:rPr>
+          <w:rFonts w:hint="eastAsia"/>
+        </w:rPr>
+        <w:t>该模块为文本支持模块，</w:t>
+      </w:r>
+      <w:r>
+        <w:rPr>
+          <w:rFonts w:hint="eastAsia"/>
+        </w:rPr>
+        <w:t>假定文本与以</w:t>
+      </w:r>
+      <w:r>
+        <w:rPr>
+          <w:rFonts w:hint="eastAsia"/>
+        </w:rPr>
+        <w:t>下属性相关联：</w:t>
+      </w:r>
+    </w:p>
+    <w:p>
+      <w:pPr>
+        <w:pStyle w:val="ListParagraph"/>
+        <w:numPr>
+          <w:ilvl w:val="0"/>
+          <w:numId w:val="14"/>
+        </w:numPr>
+      </w:pPr>
+      <w:r>
+        <w:rPr>
+          <w:rFonts w:hint="eastAsia"/>
+        </w:rPr>
+        <w:t>字体，包括字体类别</w:t>
+      </w:r>
+      <w:r>
+        <w:rPr>
+          <w:rFonts w:hint="eastAsia"/>
+        </w:rPr>
+        <w:t>、大小</w:t>
+      </w:r>
+      <w:r>
+        <w:rPr>
+          <w:rFonts w:hint="eastAsia"/>
+        </w:rPr>
+        <w:t>、样式（斜体，加粗等）</w:t>
+      </w:r>
+    </w:p>
+    <w:p>
+      <w:pPr>
+        <w:pStyle w:val="ListParagraph"/>
+        <w:numPr>
+          <w:ilvl w:val="0"/>
+          <w:numId w:val="14"/>
+        </w:numPr>
+      </w:pPr>
+      <w:r>
+        <w:rPr>
+          <w:rFonts w:hint="eastAsia"/>
+        </w:rPr>
+        <w:t>颜色</w:t>
+      </w:r>
+      <w:r>
+        <w:rPr>
+          <w:rFonts w:hint="eastAsia"/>
+        </w:rPr>
+        <w:t>，包括字体颜色、背景填充</w:t>
+      </w:r>
+      <w:r>
+        <w:rPr>
+          <w:rFonts w:hint="eastAsia"/>
+        </w:rPr>
+        <w:t>颜色</w:t>
+      </w:r>
+    </w:p>
+    <w:p>
+      <w:pPr>
+        <w:pStyle w:val="ListParagraph"/>
+        <w:numPr>
+          <w:ilvl w:val="0"/>
+          <w:numId w:val="14"/>
+        </w:numPr>
+      </w:pPr>
+      <w:r>
+        <w:rPr>
+          <w:rFonts w:hint="eastAsia"/>
+        </w:rPr>
+        <w:t>位置</w:t>
+      </w:r>
+    </w:p>
+    <w:p>
+      <w:pPr>
+        <w:pStyle w:val="ListParagraph"/>
+        <w:numPr>
+          <w:ilvl w:val="0"/>
+          <w:numId w:val="14"/>
+        </w:numPr>
+      </w:pPr>
+      <w:r>
+        <w:rPr>
+          <w:rFonts w:hint="eastAsia"/>
+        </w:rPr>
+        <w:t>输出</w:t>
+      </w:r>
+      <w:r>
+        <w:rPr>
+          <w:rFonts w:hint="eastAsia"/>
+        </w:rPr>
+        <w:t>区域（以矩形表示）</w:t>
+      </w:r>
+    </w:p>
+    <w:p/>
+    <w:p>
+      <w:pPr>
+        <w:pStyle w:val="Heading3"/>
+      </w:pPr>
+      <w:r>
+        <w:rPr>
+          <w:rFonts w:hint="eastAsia"/>
+        </w:rPr>
+        <w:t>UML</w:t>
+      </w:r>
+      <w:r>
+        <w:rPr>
+          <w:rFonts w:hint="eastAsia"/>
+        </w:rPr>
+        <w:t>图</w:t>
+      </w:r>
+    </w:p>
+    <w:p>
+      <w:r>
+        <w:rPr>
+          <w:noProof/>
+        </w:rPr>
+        <w:drawing>
+          <wp:inline distT="0" distB="0" distL="0" distR="0">
+            <wp:extent cx="5553850" cy="3591426"/>
+            <wp:effectExtent l="0" t="0" r="8890" b="9525"/>
+            <wp:docPr id="5" name="Picture 5"/>
+            <wp:cNvGraphicFramePr>
+              <a:graphicFrameLocks xmlns:a="http://schemas.openxmlformats.org/drawingml/2006/main" noChangeAspect="1"/>
+            </wp:cNvGraphicFramePr>
+            <a:graphic xmlns:a="http://schemas.openxmlformats.org/drawingml/2006/main">
+              <a:graphicData uri="http://schemas.openxmlformats.org/drawingml/2006/picture">
+                <pic:pic xmlns:pic="http://schemas.openxmlformats.org/drawingml/2006/picture">
+                  <pic:nvPicPr>
+                    <pic:cNvPr id="5" name="Untitled.png"/>
+                    <pic:cNvPicPr/>
+                  </pic:nvPicPr>
+                  <pic:blipFill>
+                    <a:blip r:embed="rId14">
+                      <a:extLst>
+                        <a:ext uri="{28A0092B-C50C-407E-A947-70E740481C1C}">
+                          <a14:useLocalDpi xmlns:a14="http://schemas.microsoft.com/office/drawing/2010/main" val="0"/>
+                        </a:ext>
+                      </a:extLst>
+                    </a:blip>
+                    <a:stretch>
+                      <a:fillRect/>
+                    </a:stretch>
+                  </pic:blipFill>
+                  <pic:spPr>
+                    <a:xfrm>
+                      <a:off x="0" y="0"/>
+                      <a:ext cx="5553850" cy="3591426"/>
+                    </a:xfrm>
+                    <a:prstGeom prst="rect">
+                      <a:avLst/>
+                    </a:prstGeom>
+                  </pic:spPr>
+                </pic:pic>
+              </a:graphicData>
+            </a:graphic>
+          </wp:inline>
+        </w:drawing>
+      </w:r>
+    </w:p>
+    <w:p/>
+    <w:p>
+      <w:pPr>
+        <w:pStyle w:val="Heading3"/>
+      </w:pPr>
+      <w:r>
+        <w:rPr>
+          <w:rFonts w:hint="eastAsia"/>
+        </w:rPr>
         <w:t>函数细节</w:t>
       </w:r>
     </w:p>
@@ -3535,10 +3702,9 @@
       <w:proofErr w:type="spellStart"/>
       <w:r>
         <w:rPr>
-          <w:rFonts w:hint="eastAsia"/>
           <w:b/>
         </w:rPr>
-        <w:t>getTextRectangle</w:t>
+        <w:t>getOutputSize</w:t>
       </w:r>
       <w:proofErr w:type="spellEnd"/>
       <w:r>
@@ -3551,7 +3717,19 @@
         <w:rPr>
           <w:rFonts w:hint="eastAsia"/>
         </w:rPr>
-        <w:t>：获得文本的输出大小信息。</w:t>
+        <w:t>：获得文本的输出大小信息</w:t>
+      </w:r>
+      <w:r>
+        <w:rPr>
+          <w:rFonts w:hint="eastAsia"/>
+        </w:rPr>
+        <w:t>，按照调用前的设定来估算</w:t>
+      </w:r>
+      <w:r>
+        <w:rPr>
+          <w:rFonts w:hint="eastAsia"/>
+        </w:rPr>
+        <w:t>。</w:t>
       </w:r>
       <w:r>
         <w:rPr>
@@ -3740,11 +3918,6 @@
       </w:r>
     </w:p>
     <w:p>
-      <w:pPr>
-        <w:rPr>
-          <w:rFonts w:hint="eastAsia"/>
-        </w:rPr>
-      </w:pPr>
       <w:r>
         <w:rPr>
           <w:rFonts w:hint="eastAsia"/>
@@ -3766,7 +3939,7 @@
                     <pic:cNvPicPr/>
                   </pic:nvPicPr>
                   <pic:blipFill>
-                    <a:blip r:embed="rId14">
+                    <a:blip r:embed="rId15">
                       <a:extLst>
                         <a:ext uri="{28A0092B-C50C-407E-A947-70E740481C1C}">
                           <a14:useLocalDpi xmlns:a14="http://schemas.microsoft.com/office/drawing/2010/main" val="0"/>
@@ -3881,9 +4054,6 @@
           <w:ilvl w:val="0"/>
           <w:numId w:val="27"/>
         </w:numPr>
-        <w:rPr>
-          <w:rFonts w:hint="eastAsia"/>
-        </w:rPr>
       </w:pPr>
       <w:proofErr w:type="spellStart"/>
       <w:r>
@@ -3970,13 +4140,7 @@
         <w:t>检测单个按键的状态（按下或释放）</w:t>
       </w:r>
     </w:p>
-    <w:p>
-      <w:pPr>
-        <w:rPr>
-          <w:rFonts w:hint="eastAsia"/>
-        </w:rPr>
-      </w:pPr>
-    </w:p>
+    <w:p/>
     <w:p>
       <w:pPr>
         <w:pStyle w:val="Heading3"/>
@@ -4017,7 +4181,7 @@
                     <pic:cNvPicPr/>
                   </pic:nvPicPr>
                   <pic:blipFill>
-                    <a:blip r:embed="rId15">
+                    <a:blip r:embed="rId16">
                       <a:extLst>
                         <a:ext uri="{28A0092B-C50C-407E-A947-70E740481C1C}">
                           <a14:useLocalDpi xmlns:a14="http://schemas.microsoft.com/office/drawing/2010/main" val="0"/>
@@ -4120,13 +4284,7 @@
         <w:rPr>
           <w:rFonts w:hint="eastAsia"/>
         </w:rPr>
-        <w:t>（静态）</w:t>
-      </w:r>
-      <w:r>
-        <w:rPr>
-          <w:rFonts w:hint="eastAsia"/>
-        </w:rPr>
-        <w:t>：检测按键是否按下。</w:t>
+        <w:t>（静态）：检测按键是否按下。</w:t>
       </w:r>
       <w:r>
         <w:br w:type="page"/>
@@ -4312,7 +4470,7 @@
                     <pic:cNvPicPr/>
                   </pic:nvPicPr>
                   <pic:blipFill>
-                    <a:blip r:embed="rId16">
+                    <a:blip r:embed="rId17">
                       <a:extLst>
                         <a:ext uri="{28A0092B-C50C-407E-A947-70E740481C1C}">
                           <a14:useLocalDpi xmlns:a14="http://schemas.microsoft.com/office/drawing/2010/main" val="0"/>
@@ -4461,9 +4619,6 @@
           <w:ilvl w:val="0"/>
           <w:numId w:val="29"/>
         </w:numPr>
-        <w:rPr>
-          <w:rFonts w:hint="eastAsia"/>
-        </w:rPr>
       </w:pPr>
       <w:r>
         <w:rPr>
@@ -4497,8 +4652,6 @@
       <w:pPr>
         <w:pStyle w:val="Heading2"/>
       </w:pPr>
-      <w:bookmarkStart w:id="0" w:name="_GoBack"/>
-      <w:bookmarkEnd w:id="0"/>
       <w:r>
         <w:rPr>
           <w:rFonts w:hint="eastAsia"/>
@@ -4667,7 +4820,7 @@
                     <pic:cNvPicPr/>
                   </pic:nvPicPr>
                   <pic:blipFill>
-                    <a:blip r:embed="rId17">
+                    <a:blip r:embed="rId18">
                       <a:extLst>
                         <a:ext uri="{28A0092B-C50C-407E-A947-70E740481C1C}">
                           <a14:useLocalDpi xmlns:a14="http://schemas.microsoft.com/office/drawing/2010/main" val="0"/>
@@ -4768,31 +4921,7 @@
         <w:rPr>
           <w:rFonts w:hint="eastAsia"/>
         </w:rPr>
-        <w:t>：</w:t>
-      </w:r>
-      <w:r>
-        <w:rPr>
-          <w:rFonts w:hint="eastAsia"/>
-        </w:rPr>
-        <w:t>取当前剪裁区域传入区域的</w:t>
-      </w:r>
-      <w:r>
-        <w:rPr>
-          <w:rFonts w:hint="eastAsia"/>
-        </w:rPr>
-        <w:t>并集</w:t>
-      </w:r>
-      <w:r>
-        <w:rPr>
-          <w:rFonts w:hint="eastAsia"/>
-        </w:rPr>
-        <w:t>为新的剪裁区</w:t>
-      </w:r>
-      <w:r>
-        <w:rPr>
-          <w:rFonts w:hint="eastAsia"/>
-        </w:rPr>
-        <w:t>。</w:t>
+        <w:t>：取当前剪裁区域传入区域的并集为新的剪裁区。</w:t>
       </w:r>
     </w:p>
     <w:p>
@@ -5887,6 +6016,95 @@
     </w:lvl>
   </w:abstractNum>
   <w:abstractNum w:abstractNumId="19">
+    <w:nsid w:val="3AA4551A"/>
+    <w:multiLevelType w:val="hybridMultilevel"/>
+    <w:tmpl w:val="7CB00B46"/>
+    <w:lvl w:ilvl="0" w:tplc="6DA00156">
+      <w:start w:val="1"/>
+      <w:numFmt w:val="decimal"/>
+      <w:lvlText w:val="%1."/>
+      <w:lvlJc w:val="left"/>
+      <w:pPr>
+        <w:ind w:left="1080" w:hanging="360"/>
+      </w:pPr>
+      <w:rPr>
+        <w:rFonts w:hint="default"/>
+      </w:rPr>
+    </w:lvl>
+    <w:lvl w:ilvl="1" w:tplc="04090019" w:tentative="1">
+      <w:start w:val="1"/>
+      <w:numFmt w:val="lowerLetter"/>
+      <w:lvlText w:val="%2."/>
+      <w:lvlJc w:val="left"/>
+      <w:pPr>
+        <w:ind w:left="1800" w:hanging="360"/>
+      </w:pPr>
+    </w:lvl>
+    <w:lvl w:ilvl="2" w:tplc="0409001B" w:tentative="1">
+      <w:start w:val="1"/>
+      <w:numFmt w:val="lowerRoman"/>
+      <w:lvlText w:val="%3."/>
+      <w:lvlJc w:val="right"/>
+      <w:pPr>
+        <w:ind w:left="2520" w:hanging="180"/>
+      </w:pPr>
+    </w:lvl>
+    <w:lvl w:ilvl="3" w:tplc="0409000F" w:tentative="1">
+      <w:start w:val="1"/>
+      <w:numFmt w:val="decimal"/>
+      <w:lvlText w:val="%4."/>
+      <w:lvlJc w:val="left"/>
+      <w:pPr>
+        <w:ind w:left="3240" w:hanging="360"/>
+      </w:pPr>
+    </w:lvl>
+    <w:lvl w:ilvl="4" w:tplc="04090019" w:tentative="1">
+      <w:start w:val="1"/>
+      <w:numFmt w:val="lowerLetter"/>
+      <w:lvlText w:val="%5."/>
+      <w:lvlJc w:val="left"/>
+      <w:pPr>
+        <w:ind w:left="3960" w:hanging="360"/>
+      </w:pPr>
+    </w:lvl>
+    <w:lvl w:ilvl="5" w:tplc="0409001B" w:tentative="1">
+      <w:start w:val="1"/>
+      <w:numFmt w:val="lowerRoman"/>
+      <w:lvlText w:val="%6."/>
+      <w:lvlJc w:val="right"/>
+      <w:pPr>
+        <w:ind w:left="4680" w:hanging="180"/>
+      </w:pPr>
+    </w:lvl>
+    <w:lvl w:ilvl="6" w:tplc="0409000F" w:tentative="1">
+      <w:start w:val="1"/>
+      <w:numFmt w:val="decimal"/>
+      <w:lvlText w:val="%7."/>
+      <w:lvlJc w:val="left"/>
+      <w:pPr>
+        <w:ind w:left="5400" w:hanging="360"/>
+      </w:pPr>
+    </w:lvl>
+    <w:lvl w:ilvl="7" w:tplc="04090019" w:tentative="1">
+      <w:start w:val="1"/>
+      <w:numFmt w:val="lowerLetter"/>
+      <w:lvlText w:val="%8."/>
+      <w:lvlJc w:val="left"/>
+      <w:pPr>
+        <w:ind w:left="6120" w:hanging="360"/>
+      </w:pPr>
+    </w:lvl>
+    <w:lvl w:ilvl="8" w:tplc="0409001B" w:tentative="1">
+      <w:start w:val="1"/>
+      <w:numFmt w:val="lowerRoman"/>
+      <w:lvlText w:val="%9."/>
+      <w:lvlJc w:val="right"/>
+      <w:pPr>
+        <w:ind w:left="6840" w:hanging="180"/>
+      </w:pPr>
+    </w:lvl>
+  </w:abstractNum>
+  <w:abstractNum w:abstractNumId="20">
     <w:nsid w:val="44C7588E"/>
     <w:multiLevelType w:val="hybridMultilevel"/>
     <w:tmpl w:val="2D26965C"/>
@@ -5975,7 +6193,7 @@
       </w:pPr>
     </w:lvl>
   </w:abstractNum>
-  <w:abstractNum w:abstractNumId="20">
+  <w:abstractNum w:abstractNumId="21">
     <w:nsid w:val="50C1552F"/>
     <w:multiLevelType w:val="hybridMultilevel"/>
     <w:tmpl w:val="356E1466"/>
@@ -6064,7 +6282,7 @@
       </w:pPr>
     </w:lvl>
   </w:abstractNum>
-  <w:abstractNum w:abstractNumId="21">
+  <w:abstractNum w:abstractNumId="22">
     <w:nsid w:val="53EE1F34"/>
     <w:multiLevelType w:val="hybridMultilevel"/>
     <w:tmpl w:val="21869268"/>
@@ -6153,7 +6371,7 @@
       </w:pPr>
     </w:lvl>
   </w:abstractNum>
-  <w:abstractNum w:abstractNumId="22">
+  <w:abstractNum w:abstractNumId="23">
     <w:nsid w:val="57052045"/>
     <w:multiLevelType w:val="hybridMultilevel"/>
     <w:tmpl w:val="C20837B0"/>
@@ -6242,7 +6460,7 @@
       </w:pPr>
     </w:lvl>
   </w:abstractNum>
-  <w:abstractNum w:abstractNumId="23">
+  <w:abstractNum w:abstractNumId="24">
     <w:nsid w:val="5846368B"/>
     <w:multiLevelType w:val="hybridMultilevel"/>
     <w:tmpl w:val="0C3E0BF2"/>
@@ -6355,7 +6573,7 @@
       </w:rPr>
     </w:lvl>
   </w:abstractNum>
-  <w:abstractNum w:abstractNumId="24">
+  <w:abstractNum w:abstractNumId="25">
     <w:nsid w:val="5F1E55B2"/>
     <w:multiLevelType w:val="hybridMultilevel"/>
     <w:tmpl w:val="EC96D1FC"/>
@@ -6444,7 +6662,7 @@
       </w:pPr>
     </w:lvl>
   </w:abstractNum>
-  <w:abstractNum w:abstractNumId="25">
+  <w:abstractNum w:abstractNumId="26">
     <w:nsid w:val="60EF6A95"/>
     <w:multiLevelType w:val="hybridMultilevel"/>
     <w:tmpl w:val="128830D6"/>
@@ -6533,7 +6751,7 @@
       </w:pPr>
     </w:lvl>
   </w:abstractNum>
-  <w:abstractNum w:abstractNumId="26">
+  <w:abstractNum w:abstractNumId="27">
     <w:nsid w:val="6230150F"/>
     <w:multiLevelType w:val="hybridMultilevel"/>
     <w:tmpl w:val="00F87F08"/>
@@ -6624,7 +6842,7 @@
       </w:pPr>
     </w:lvl>
   </w:abstractNum>
-  <w:abstractNum w:abstractNumId="27">
+  <w:abstractNum w:abstractNumId="28">
     <w:nsid w:val="65B474DF"/>
     <w:multiLevelType w:val="hybridMultilevel"/>
     <w:tmpl w:val="9D56553A"/>
@@ -6713,7 +6931,7 @@
       </w:pPr>
     </w:lvl>
   </w:abstractNum>
-  <w:abstractNum w:abstractNumId="28">
+  <w:abstractNum w:abstractNumId="29">
     <w:nsid w:val="690E043E"/>
     <w:multiLevelType w:val="hybridMultilevel"/>
     <w:tmpl w:val="0F8E394E"/>
@@ -6802,7 +7020,96 @@
       </w:pPr>
     </w:lvl>
   </w:abstractNum>
-  <w:abstractNum w:abstractNumId="29">
+  <w:abstractNum w:abstractNumId="30">
+    <w:nsid w:val="6B6021BA"/>
+    <w:multiLevelType w:val="hybridMultilevel"/>
+    <w:tmpl w:val="A1D275FC"/>
+    <w:lvl w:ilvl="0" w:tplc="0409000F">
+      <w:start w:val="1"/>
+      <w:numFmt w:val="decimal"/>
+      <w:lvlText w:val="%1."/>
+      <w:lvlJc w:val="left"/>
+      <w:pPr>
+        <w:ind w:left="720" w:hanging="360"/>
+      </w:pPr>
+      <w:rPr>
+        <w:rFonts w:hint="default"/>
+      </w:rPr>
+    </w:lvl>
+    <w:lvl w:ilvl="1" w:tplc="04090019" w:tentative="1">
+      <w:start w:val="1"/>
+      <w:numFmt w:val="lowerLetter"/>
+      <w:lvlText w:val="%2."/>
+      <w:lvlJc w:val="left"/>
+      <w:pPr>
+        <w:ind w:left="1440" w:hanging="360"/>
+      </w:pPr>
+    </w:lvl>
+    <w:lvl w:ilvl="2" w:tplc="0409001B" w:tentative="1">
+      <w:start w:val="1"/>
+      <w:numFmt w:val="lowerRoman"/>
+      <w:lvlText w:val="%3."/>
+      <w:lvlJc w:val="right"/>
+      <w:pPr>
+        <w:ind w:left="2160" w:hanging="180"/>
+      </w:pPr>
+    </w:lvl>
+    <w:lvl w:ilvl="3" w:tplc="0409000F" w:tentative="1">
+      <w:start w:val="1"/>
+      <w:numFmt w:val="decimal"/>
+      <w:lvlText w:val="%4."/>
+      <w:lvlJc w:val="left"/>
+      <w:pPr>
+        <w:ind w:left="2880" w:hanging="360"/>
+      </w:pPr>
+    </w:lvl>
+    <w:lvl w:ilvl="4" w:tplc="04090019" w:tentative="1">
+      <w:start w:val="1"/>
+      <w:numFmt w:val="lowerLetter"/>
+      <w:lvlText w:val="%5."/>
+      <w:lvlJc w:val="left"/>
+      <w:pPr>
+        <w:ind w:left="3600" w:hanging="360"/>
+      </w:pPr>
+    </w:lvl>
+    <w:lvl w:ilvl="5" w:tplc="0409001B" w:tentative="1">
+      <w:start w:val="1"/>
+      <w:numFmt w:val="lowerRoman"/>
+      <w:lvlText w:val="%6."/>
+      <w:lvlJc w:val="right"/>
+      <w:pPr>
+        <w:ind w:left="4320" w:hanging="180"/>
+      </w:pPr>
+    </w:lvl>
+    <w:lvl w:ilvl="6" w:tplc="0409000F" w:tentative="1">
+      <w:start w:val="1"/>
+      <w:numFmt w:val="decimal"/>
+      <w:lvlText w:val="%7."/>
+      <w:lvlJc w:val="left"/>
+      <w:pPr>
+        <w:ind w:left="5040" w:hanging="360"/>
+      </w:pPr>
+    </w:lvl>
+    <w:lvl w:ilvl="7" w:tplc="04090019" w:tentative="1">
+      <w:start w:val="1"/>
+      <w:numFmt w:val="lowerLetter"/>
+      <w:lvlText w:val="%8."/>
+      <w:lvlJc w:val="left"/>
+      <w:pPr>
+        <w:ind w:left="5760" w:hanging="360"/>
+      </w:pPr>
+    </w:lvl>
+    <w:lvl w:ilvl="8" w:tplc="0409001B" w:tentative="1">
+      <w:start w:val="1"/>
+      <w:numFmt w:val="lowerRoman"/>
+      <w:lvlText w:val="%9."/>
+      <w:lvlJc w:val="right"/>
+      <w:pPr>
+        <w:ind w:left="6480" w:hanging="180"/>
+      </w:pPr>
+    </w:lvl>
+  </w:abstractNum>
+  <w:abstractNum w:abstractNumId="31">
     <w:nsid w:val="796748D4"/>
     <w:multiLevelType w:val="hybridMultilevel"/>
     <w:tmpl w:val="94F03EB6"/>
@@ -6922,7 +7229,7 @@
     <w:abstractNumId w:val="0"/>
   </w:num>
   <w:num w:numId="11">
-    <w:abstractNumId w:val="28"/>
+    <w:abstractNumId w:val="29"/>
   </w:num>
   <w:num w:numId="12">
     <w:abstractNumId w:val="16"/>
@@ -6931,25 +7238,25 @@
     <w:abstractNumId w:val="17"/>
   </w:num>
   <w:num w:numId="14">
+    <w:abstractNumId w:val="24"/>
+  </w:num>
+  <w:num w:numId="15">
+    <w:abstractNumId w:val="20"/>
+  </w:num>
+  <w:num w:numId="16">
     <w:abstractNumId w:val="23"/>
   </w:num>
-  <w:num w:numId="15">
-    <w:abstractNumId w:val="19"/>
+  <w:num w:numId="17">
+    <w:abstractNumId w:val="28"/>
   </w:num>
-  <w:num w:numId="16">
-    <w:abstractNumId w:val="22"/>
+  <w:num w:numId="18">
+    <w:abstractNumId w:val="26"/>
   </w:num>
-  <w:num w:numId="17">
+  <w:num w:numId="19">
     <w:abstractNumId w:val="27"/>
   </w:num>
-  <w:num w:numId="18">
+  <w:num w:numId="20">
     <w:abstractNumId w:val="25"/>
-  </w:num>
-  <w:num w:numId="19">
-    <w:abstractNumId w:val="26"/>
-  </w:num>
-  <w:num w:numId="20">
-    <w:abstractNumId w:val="24"/>
   </w:num>
   <w:num w:numId="21">
     <w:abstractNumId w:val="18"/>
@@ -6958,19 +7265,19 @@
     <w:abstractNumId w:val="10"/>
   </w:num>
   <w:num w:numId="23">
-    <w:abstractNumId w:val="29"/>
+    <w:abstractNumId w:val="31"/>
   </w:num>
   <w:num w:numId="24">
     <w:abstractNumId w:val="11"/>
   </w:num>
   <w:num w:numId="25">
-    <w:abstractNumId w:val="21"/>
+    <w:abstractNumId w:val="22"/>
   </w:num>
   <w:num w:numId="26">
     <w:abstractNumId w:val="12"/>
   </w:num>
   <w:num w:numId="27">
-    <w:abstractNumId w:val="20"/>
+    <w:abstractNumId w:val="21"/>
   </w:num>
   <w:num w:numId="28">
     <w:abstractNumId w:val="14"/>
@@ -6980,6 +7287,12 @@
   </w:num>
   <w:num w:numId="30">
     <w:abstractNumId w:val="15"/>
+  </w:num>
+  <w:num w:numId="31">
+    <w:abstractNumId w:val="19"/>
+  </w:num>
+  <w:num w:numId="32">
+    <w:abstractNumId w:val="30"/>
   </w:num>
 </w:numbering>
 </file>
@@ -7867,7 +8180,7 @@
 </file>
 
 <file path=customXml/itemProps1.xml><?xml version="1.0" encoding="utf-8"?>
-<ds:datastoreItem xmlns:ds="http://schemas.openxmlformats.org/officeDocument/2006/customXml" ds:itemID="{EE450458-1E4C-4ECC-B726-778F9CAE2119}">
+<ds:datastoreItem xmlns:ds="http://schemas.openxmlformats.org/officeDocument/2006/customXml" ds:itemID="{713AE3A1-9A9F-4D7A-ADC0-44F4E3B78FDE}">
   <ds:schemaRefs>
     <ds:schemaRef ds:uri="http://schemas.openxmlformats.org/officeDocument/2006/bibliography"/>
   </ds:schemaRefs>

</xml_diff>

<commit_message>
begin writing Window module
</commit_message>
<xml_diff>
--- a/easyX+ Design Specification.docx
+++ b/easyX+ Design Specification.docx
@@ -478,10 +478,7 @@
         <w:t>。</w:t>
       </w:r>
     </w:p>
-    <w:p>
-      <w:bookmarkStart w:id="0" w:name="_GoBack"/>
-      <w:bookmarkEnd w:id="0"/>
-    </w:p>
+    <w:p/>
     <w:p>
       <w:pPr>
         <w:pStyle w:val="Heading2"/>
@@ -964,7 +961,15 @@
         <w:rPr>
           <w:rFonts w:hint="eastAsia"/>
         </w:rPr>
-        <w:t>构造函数采用函数重载方式来提供灵活的创建。</w:t>
+        <w:t>构造函数采用函数重载方式</w:t>
+      </w:r>
+      <w:bookmarkStart w:id="0" w:name="_GoBack"/>
+      <w:bookmarkEnd w:id="0"/>
+      <w:r>
+        <w:rPr>
+          <w:rFonts w:hint="eastAsia"/>
+        </w:rPr>
+        <w:t>来提供灵活的创建。</w:t>
       </w:r>
       <w:r>
         <w:rPr>
@@ -1013,6 +1018,19 @@
           <w:rFonts w:hint="eastAsia"/>
         </w:rPr>
         <w:t>类的错误构造（例如三个参数的构造是不被支持的）。</w:t>
+      </w:r>
+      <w:r>
+        <w:rPr>
+          <w:rFonts w:hint="eastAsia"/>
+        </w:rPr>
+        <w:t xml:space="preserve"> </w:t>
+      </w:r>
+      <w:r>
+        <w:rPr>
+          <w:rFonts w:hint="eastAsia"/>
+          <w:b/>
+        </w:rPr>
+        <w:t>传入的大小是窗口大小而不是绘制区大小。</w:t>
       </w:r>
     </w:p>
     <w:p>
@@ -8180,7 +8198,7 @@
 </file>
 
 <file path=customXml/itemProps1.xml><?xml version="1.0" encoding="utf-8"?>
-<ds:datastoreItem xmlns:ds="http://schemas.openxmlformats.org/officeDocument/2006/customXml" ds:itemID="{713AE3A1-9A9F-4D7A-ADC0-44F4E3B78FDE}">
+<ds:datastoreItem xmlns:ds="http://schemas.openxmlformats.org/officeDocument/2006/customXml" ds:itemID="{335871B4-D67F-4B79-A0D3-4EB98415EB90}">
   <ds:schemaRefs>
     <ds:schemaRef ds:uri="http://schemas.openxmlformats.org/officeDocument/2006/bibliography"/>
   </ds:schemaRefs>

</xml_diff>